<commit_message>
Final changes of the URS
This is the final version of the URS. We made the changes together on
one computer.
</commit_message>
<xml_diff>
--- a/URS/URS.WCF(version 2).docx
+++ b/URS/URS.WCF(version 2).docx
@@ -405,12 +405,12 @@
             <w:pStyle w:val="TOCHeading"/>
           </w:pPr>
           <w:r>
-            <w:t>Table of Conte</w:t>
+            <w:t>Table of</w:t>
           </w:r>
           <w:bookmarkStart w:id="0" w:name="_GoBack"/>
           <w:bookmarkEnd w:id="0"/>
           <w:r>
-            <w:t>nts</w:t>
+            <w:t xml:space="preserve"> Contents</w:t>
           </w:r>
         </w:p>
         <w:p>
@@ -434,7 +434,7 @@
           <w:r>
             <w:fldChar w:fldCharType="separate"/>
           </w:r>
-          <w:hyperlink w:anchor="_Toc419460867" w:history="1">
+          <w:hyperlink w:anchor="_Toc422410546" w:history="1">
             <w:r>
               <w:rPr>
                 <w:rStyle w:val="Hyperlink"/>
@@ -475,7 +475,7 @@
                 <w:noProof/>
                 <w:webHidden/>
               </w:rPr>
-              <w:instrText xml:space="preserve"> PAGEREF _Toc419460867 \h </w:instrText>
+              <w:instrText xml:space="preserve"> PAGEREF _Toc422410546 \h </w:instrText>
             </w:r>
             <w:r>
               <w:rPr>
@@ -517,7 +517,7 @@
               <w:lang w:val="bg-BG" w:eastAsia="bg-BG"/>
             </w:rPr>
           </w:pPr>
-          <w:hyperlink w:anchor="_Toc419460868" w:history="1">
+          <w:hyperlink w:anchor="_Toc422410547" w:history="1">
             <w:r>
               <w:rPr>
                 <w:rStyle w:val="Hyperlink"/>
@@ -544,7 +544,7 @@
                 <w:noProof/>
                 <w:webHidden/>
               </w:rPr>
-              <w:instrText xml:space="preserve"> PAGEREF _Toc419460868 \h </w:instrText>
+              <w:instrText xml:space="preserve"> PAGEREF _Toc422410547 \h </w:instrText>
             </w:r>
             <w:r>
               <w:rPr>
@@ -586,7 +586,7 @@
               <w:lang w:val="bg-BG" w:eastAsia="bg-BG"/>
             </w:rPr>
           </w:pPr>
-          <w:hyperlink w:anchor="_Toc419460869" w:history="1">
+          <w:hyperlink w:anchor="_Toc422410548" w:history="1">
             <w:r>
               <w:rPr>
                 <w:rStyle w:val="Hyperlink"/>
@@ -613,7 +613,7 @@
                 <w:noProof/>
                 <w:webHidden/>
               </w:rPr>
-              <w:instrText xml:space="preserve"> PAGEREF _Toc419460869 \h </w:instrText>
+              <w:instrText xml:space="preserve"> PAGEREF _Toc422410548 \h </w:instrText>
             </w:r>
             <w:r>
               <w:rPr>
@@ -655,7 +655,7 @@
               <w:lang w:val="bg-BG" w:eastAsia="bg-BG"/>
             </w:rPr>
           </w:pPr>
-          <w:hyperlink w:anchor="_Toc419460870" w:history="1">
+          <w:hyperlink w:anchor="_Toc422410549" w:history="1">
             <w:r>
               <w:rPr>
                 <w:rStyle w:val="Hyperlink"/>
@@ -682,7 +682,7 @@
                 <w:noProof/>
                 <w:webHidden/>
               </w:rPr>
-              <w:instrText xml:space="preserve"> PAGEREF _Toc419460870 \h </w:instrText>
+              <w:instrText xml:space="preserve"> PAGEREF _Toc422410549 \h </w:instrText>
             </w:r>
             <w:r>
               <w:rPr>
@@ -724,7 +724,7 @@
               <w:lang w:val="bg-BG" w:eastAsia="bg-BG"/>
             </w:rPr>
           </w:pPr>
-          <w:hyperlink w:anchor="_Toc419460871" w:history="1">
+          <w:hyperlink w:anchor="_Toc422410550" w:history="1">
             <w:r>
               <w:rPr>
                 <w:rStyle w:val="Hyperlink"/>
@@ -751,7 +751,7 @@
                 <w:noProof/>
                 <w:webHidden/>
               </w:rPr>
-              <w:instrText xml:space="preserve"> PAGEREF _Toc419460871 \h </w:instrText>
+              <w:instrText xml:space="preserve"> PAGEREF _Toc422410550 \h </w:instrText>
             </w:r>
             <w:r>
               <w:rPr>
@@ -794,7 +794,7 @@
               <w:lang w:val="bg-BG" w:eastAsia="bg-BG"/>
             </w:rPr>
           </w:pPr>
-          <w:hyperlink w:anchor="_Toc419460872" w:history="1">
+          <w:hyperlink w:anchor="_Toc422410551" w:history="1">
             <w:r>
               <w:rPr>
                 <w:rStyle w:val="Hyperlink"/>
@@ -836,7 +836,7 @@
                 <w:noProof/>
                 <w:webHidden/>
               </w:rPr>
-              <w:instrText xml:space="preserve"> PAGEREF _Toc419460872 \h </w:instrText>
+              <w:instrText xml:space="preserve"> PAGEREF _Toc422410551 \h </w:instrText>
             </w:r>
             <w:r>
               <w:rPr>
@@ -879,7 +879,7 @@
               <w:lang w:val="bg-BG" w:eastAsia="bg-BG"/>
             </w:rPr>
           </w:pPr>
-          <w:hyperlink w:anchor="_Toc419460873" w:history="1">
+          <w:hyperlink w:anchor="_Toc422410552" w:history="1">
             <w:r>
               <w:rPr>
                 <w:rStyle w:val="Hyperlink"/>
@@ -921,7 +921,7 @@
                 <w:noProof/>
                 <w:webHidden/>
               </w:rPr>
-              <w:instrText xml:space="preserve"> PAGEREF _Toc419460873 \h </w:instrText>
+              <w:instrText xml:space="preserve"> PAGEREF _Toc422410552 \h </w:instrText>
             </w:r>
             <w:r>
               <w:rPr>
@@ -964,7 +964,7 @@
               <w:lang w:val="bg-BG" w:eastAsia="bg-BG"/>
             </w:rPr>
           </w:pPr>
-          <w:hyperlink w:anchor="_Toc419460874" w:history="1">
+          <w:hyperlink w:anchor="_Toc422410553" w:history="1">
             <w:r>
               <w:rPr>
                 <w:rStyle w:val="Hyperlink"/>
@@ -1006,7 +1006,7 @@
                 <w:noProof/>
                 <w:webHidden/>
               </w:rPr>
-              <w:instrText xml:space="preserve"> PAGEREF _Toc419460874 \h </w:instrText>
+              <w:instrText xml:space="preserve"> PAGEREF _Toc422410553 \h </w:instrText>
             </w:r>
             <w:r>
               <w:rPr>
@@ -1049,7 +1049,7 @@
               <w:lang w:val="bg-BG" w:eastAsia="bg-BG"/>
             </w:rPr>
           </w:pPr>
-          <w:hyperlink w:anchor="_Toc419460875" w:history="1">
+          <w:hyperlink w:anchor="_Toc422410554" w:history="1">
             <w:r>
               <w:rPr>
                 <w:rStyle w:val="Hyperlink"/>
@@ -1091,7 +1091,7 @@
                 <w:noProof/>
                 <w:webHidden/>
               </w:rPr>
-              <w:instrText xml:space="preserve"> PAGEREF _Toc419460875 \h </w:instrText>
+              <w:instrText xml:space="preserve"> PAGEREF _Toc422410554 \h </w:instrText>
             </w:r>
             <w:r>
               <w:rPr>
@@ -1134,7 +1134,7 @@
               <w:lang w:val="bg-BG" w:eastAsia="bg-BG"/>
             </w:rPr>
           </w:pPr>
-          <w:hyperlink w:anchor="_Toc419460876" w:history="1">
+          <w:hyperlink w:anchor="_Toc422410555" w:history="1">
             <w:r>
               <w:rPr>
                 <w:rStyle w:val="Hyperlink"/>
@@ -1176,7 +1176,7 @@
                 <w:noProof/>
                 <w:webHidden/>
               </w:rPr>
-              <w:instrText xml:space="preserve"> PAGEREF _Toc419460876 \h </w:instrText>
+              <w:instrText xml:space="preserve"> PAGEREF _Toc422410555 \h </w:instrText>
             </w:r>
             <w:r>
               <w:rPr>
@@ -1219,7 +1219,7 @@
               <w:lang w:val="bg-BG" w:eastAsia="bg-BG"/>
             </w:rPr>
           </w:pPr>
-          <w:hyperlink w:anchor="_Toc419460877" w:history="1">
+          <w:hyperlink w:anchor="_Toc422410556" w:history="1">
             <w:r>
               <w:rPr>
                 <w:rStyle w:val="Hyperlink"/>
@@ -1261,7 +1261,7 @@
                 <w:noProof/>
                 <w:webHidden/>
               </w:rPr>
-              <w:instrText xml:space="preserve"> PAGEREF _Toc419460877 \h </w:instrText>
+              <w:instrText xml:space="preserve"> PAGEREF _Toc422410556 \h </w:instrText>
             </w:r>
             <w:r>
               <w:rPr>
@@ -1304,7 +1304,7 @@
               <w:lang w:val="bg-BG" w:eastAsia="bg-BG"/>
             </w:rPr>
           </w:pPr>
-          <w:hyperlink w:anchor="_Toc419460878" w:history="1">
+          <w:hyperlink w:anchor="_Toc422410557" w:history="1">
             <w:r>
               <w:rPr>
                 <w:rStyle w:val="Hyperlink"/>
@@ -1346,7 +1346,7 @@
                 <w:noProof/>
                 <w:webHidden/>
               </w:rPr>
-              <w:instrText xml:space="preserve"> PAGEREF _Toc419460878 \h </w:instrText>
+              <w:instrText xml:space="preserve"> PAGEREF _Toc422410557 \h </w:instrText>
             </w:r>
             <w:r>
               <w:rPr>
@@ -1389,7 +1389,7 @@
               <w:lang w:val="bg-BG" w:eastAsia="bg-BG"/>
             </w:rPr>
           </w:pPr>
-          <w:hyperlink w:anchor="_Toc419460879" w:history="1">
+          <w:hyperlink w:anchor="_Toc422410558" w:history="1">
             <w:r>
               <w:rPr>
                 <w:rStyle w:val="Hyperlink"/>
@@ -1431,7 +1431,7 @@
                 <w:noProof/>
                 <w:webHidden/>
               </w:rPr>
-              <w:instrText xml:space="preserve"> PAGEREF _Toc419460879 \h </w:instrText>
+              <w:instrText xml:space="preserve"> PAGEREF _Toc422410558 \h </w:instrText>
             </w:r>
             <w:r>
               <w:rPr>
@@ -1474,7 +1474,7 @@
               <w:lang w:val="bg-BG" w:eastAsia="bg-BG"/>
             </w:rPr>
           </w:pPr>
-          <w:hyperlink w:anchor="_Toc419460880" w:history="1">
+          <w:hyperlink w:anchor="_Toc422410559" w:history="1">
             <w:r>
               <w:rPr>
                 <w:rStyle w:val="Hyperlink"/>
@@ -1495,7 +1495,7 @@
                 <w:rStyle w:val="Hyperlink"/>
                 <w:noProof/>
               </w:rPr>
-              <w:t>Start Game</w:t>
+              <w:t>Create Game</w:t>
             </w:r>
             <w:r>
               <w:rPr>
@@ -1516,7 +1516,7 @@
                 <w:noProof/>
                 <w:webHidden/>
               </w:rPr>
-              <w:instrText xml:space="preserve"> PAGEREF _Toc419460880 \h </w:instrText>
+              <w:instrText xml:space="preserve"> PAGEREF _Toc422410559 \h </w:instrText>
             </w:r>
             <w:r>
               <w:rPr>
@@ -1559,7 +1559,7 @@
               <w:lang w:val="bg-BG" w:eastAsia="bg-BG"/>
             </w:rPr>
           </w:pPr>
-          <w:hyperlink w:anchor="_Toc419460881" w:history="1">
+          <w:hyperlink w:anchor="_Toc422410560" w:history="1">
             <w:r>
               <w:rPr>
                 <w:rStyle w:val="Hyperlink"/>
@@ -1580,7 +1580,7 @@
                 <w:rStyle w:val="Hyperlink"/>
                 <w:noProof/>
               </w:rPr>
-              <w:t>Create Game</w:t>
+              <w:t>Join Game</w:t>
             </w:r>
             <w:r>
               <w:rPr>
@@ -1601,7 +1601,7 @@
                 <w:noProof/>
                 <w:webHidden/>
               </w:rPr>
-              <w:instrText xml:space="preserve"> PAGEREF _Toc419460881 \h </w:instrText>
+              <w:instrText xml:space="preserve"> PAGEREF _Toc422410560 \h </w:instrText>
             </w:r>
             <w:r>
               <w:rPr>
@@ -1644,7 +1644,7 @@
               <w:lang w:val="bg-BG" w:eastAsia="bg-BG"/>
             </w:rPr>
           </w:pPr>
-          <w:hyperlink w:anchor="_Toc419460882" w:history="1">
+          <w:hyperlink w:anchor="_Toc422410561" w:history="1">
             <w:r>
               <w:rPr>
                 <w:rStyle w:val="Hyperlink"/>
@@ -1665,7 +1665,7 @@
                 <w:rStyle w:val="Hyperlink"/>
                 <w:noProof/>
               </w:rPr>
-              <w:t>Invite a Player to a game</w:t>
+              <w:t>Exit Game</w:t>
             </w:r>
             <w:r>
               <w:rPr>
@@ -1686,7 +1686,7 @@
                 <w:noProof/>
                 <w:webHidden/>
               </w:rPr>
-              <w:instrText xml:space="preserve"> PAGEREF _Toc419460882 \h </w:instrText>
+              <w:instrText xml:space="preserve"> PAGEREF _Toc422410561 \h </w:instrText>
             </w:r>
             <w:r>
               <w:rPr>
@@ -1729,7 +1729,7 @@
               <w:lang w:val="bg-BG" w:eastAsia="bg-BG"/>
             </w:rPr>
           </w:pPr>
-          <w:hyperlink w:anchor="_Toc419460883" w:history="1">
+          <w:hyperlink w:anchor="_Toc422410562" w:history="1">
             <w:r>
               <w:rPr>
                 <w:rStyle w:val="Hyperlink"/>
@@ -1750,7 +1750,7 @@
                 <w:rStyle w:val="Hyperlink"/>
                 <w:noProof/>
               </w:rPr>
-              <w:t>Join Game</w:t>
+              <w:t>Spectate Game</w:t>
             </w:r>
             <w:r>
               <w:rPr>
@@ -1771,7 +1771,7 @@
                 <w:noProof/>
                 <w:webHidden/>
               </w:rPr>
-              <w:instrText xml:space="preserve"> PAGEREF _Toc419460883 \h </w:instrText>
+              <w:instrText xml:space="preserve"> PAGEREF _Toc422410562 \h </w:instrText>
             </w:r>
             <w:r>
               <w:rPr>
@@ -1814,7 +1814,7 @@
               <w:lang w:val="bg-BG" w:eastAsia="bg-BG"/>
             </w:rPr>
           </w:pPr>
-          <w:hyperlink w:anchor="_Toc419460884" w:history="1">
+          <w:hyperlink w:anchor="_Toc422410563" w:history="1">
             <w:r>
               <w:rPr>
                 <w:rStyle w:val="Hyperlink"/>
@@ -1835,7 +1835,7 @@
                 <w:rStyle w:val="Hyperlink"/>
                 <w:noProof/>
               </w:rPr>
-              <w:t>Exit Game</w:t>
+              <w:t>Replay Game</w:t>
             </w:r>
             <w:r>
               <w:rPr>
@@ -1856,7 +1856,7 @@
                 <w:noProof/>
                 <w:webHidden/>
               </w:rPr>
-              <w:instrText xml:space="preserve"> PAGEREF _Toc419460884 \h </w:instrText>
+              <w:instrText xml:space="preserve"> PAGEREF _Toc422410563 \h </w:instrText>
             </w:r>
             <w:r>
               <w:rPr>
@@ -1899,7 +1899,7 @@
               <w:lang w:val="bg-BG" w:eastAsia="bg-BG"/>
             </w:rPr>
           </w:pPr>
-          <w:hyperlink w:anchor="_Toc419460885" w:history="1">
+          <w:hyperlink w:anchor="_Toc422410564" w:history="1">
             <w:r>
               <w:rPr>
                 <w:rStyle w:val="Hyperlink"/>
@@ -1920,7 +1920,7 @@
                 <w:rStyle w:val="Hyperlink"/>
                 <w:noProof/>
               </w:rPr>
-              <w:t>Choose Color of Token</w:t>
+              <w:t>Pause Game</w:t>
             </w:r>
             <w:r>
               <w:rPr>
@@ -1941,7 +1941,7 @@
                 <w:noProof/>
                 <w:webHidden/>
               </w:rPr>
-              <w:instrText xml:space="preserve"> PAGEREF _Toc419460885 \h </w:instrText>
+              <w:instrText xml:space="preserve"> PAGEREF _Toc422410564 \h </w:instrText>
             </w:r>
             <w:r>
               <w:rPr>
@@ -1984,7 +1984,7 @@
               <w:lang w:val="bg-BG" w:eastAsia="bg-BG"/>
             </w:rPr>
           </w:pPr>
-          <w:hyperlink w:anchor="_Toc419460886" w:history="1">
+          <w:hyperlink w:anchor="_Toc422410565" w:history="1">
             <w:r>
               <w:rPr>
                 <w:rStyle w:val="Hyperlink"/>
@@ -2005,7 +2005,7 @@
                 <w:rStyle w:val="Hyperlink"/>
                 <w:noProof/>
               </w:rPr>
-              <w:t>Spectate Game</w:t>
+              <w:t>Resume Game</w:t>
             </w:r>
             <w:r>
               <w:rPr>
@@ -2026,7 +2026,7 @@
                 <w:noProof/>
                 <w:webHidden/>
               </w:rPr>
-              <w:instrText xml:space="preserve"> PAGEREF _Toc419460886 \h </w:instrText>
+              <w:instrText xml:space="preserve"> PAGEREF _Toc422410565 \h </w:instrText>
             </w:r>
             <w:r>
               <w:rPr>
@@ -2047,261 +2047,6 @@
                 <w:webHidden/>
               </w:rPr>
               <w:t>3</w:t>
-            </w:r>
-            <w:r>
-              <w:rPr>
-                <w:noProof/>
-                <w:webHidden/>
-              </w:rPr>
-              <w:fldChar w:fldCharType="end"/>
-            </w:r>
-          </w:hyperlink>
-        </w:p>
-        <w:p>
-          <w:pPr>
-            <w:pStyle w:val="TOC1"/>
-            <w:tabs>
-              <w:tab w:val="left" w:pos="440"/>
-              <w:tab w:val="right" w:leader="dot" w:pos="9350"/>
-            </w:tabs>
-            <w:rPr>
-              <w:noProof/>
-              <w:lang w:val="bg-BG" w:eastAsia="bg-BG"/>
-            </w:rPr>
-          </w:pPr>
-          <w:hyperlink w:anchor="_Toc419460887" w:history="1">
-            <w:r>
-              <w:rPr>
-                <w:rStyle w:val="Hyperlink"/>
-                <w:rFonts w:ascii="Symbol" w:hAnsi="Symbol"/>
-                <w:noProof/>
-              </w:rPr>
-              <w:t></w:t>
-            </w:r>
-            <w:r>
-              <w:rPr>
-                <w:noProof/>
-                <w:lang w:val="bg-BG" w:eastAsia="bg-BG"/>
-              </w:rPr>
-              <w:tab/>
-            </w:r>
-            <w:r>
-              <w:rPr>
-                <w:rStyle w:val="Hyperlink"/>
-                <w:noProof/>
-              </w:rPr>
-              <w:t>Replay Game</w:t>
-            </w:r>
-            <w:r>
-              <w:rPr>
-                <w:noProof/>
-                <w:webHidden/>
-              </w:rPr>
-              <w:tab/>
-            </w:r>
-            <w:r>
-              <w:rPr>
-                <w:noProof/>
-                <w:webHidden/>
-              </w:rPr>
-              <w:fldChar w:fldCharType="begin"/>
-            </w:r>
-            <w:r>
-              <w:rPr>
-                <w:noProof/>
-                <w:webHidden/>
-              </w:rPr>
-              <w:instrText xml:space="preserve"> PAGEREF _Toc419460887 \h </w:instrText>
-            </w:r>
-            <w:r>
-              <w:rPr>
-                <w:noProof/>
-                <w:webHidden/>
-              </w:rPr>
-            </w:r>
-            <w:r>
-              <w:rPr>
-                <w:noProof/>
-                <w:webHidden/>
-              </w:rPr>
-              <w:fldChar w:fldCharType="separate"/>
-            </w:r>
-            <w:r>
-              <w:rPr>
-                <w:noProof/>
-                <w:webHidden/>
-              </w:rPr>
-              <w:t>4</w:t>
-            </w:r>
-            <w:r>
-              <w:rPr>
-                <w:noProof/>
-                <w:webHidden/>
-              </w:rPr>
-              <w:fldChar w:fldCharType="end"/>
-            </w:r>
-          </w:hyperlink>
-        </w:p>
-        <w:p>
-          <w:pPr>
-            <w:pStyle w:val="TOC1"/>
-            <w:tabs>
-              <w:tab w:val="left" w:pos="440"/>
-              <w:tab w:val="right" w:leader="dot" w:pos="9350"/>
-            </w:tabs>
-            <w:rPr>
-              <w:noProof/>
-              <w:lang w:val="bg-BG" w:eastAsia="bg-BG"/>
-            </w:rPr>
-          </w:pPr>
-          <w:hyperlink w:anchor="_Toc419460888" w:history="1">
-            <w:r>
-              <w:rPr>
-                <w:rStyle w:val="Hyperlink"/>
-                <w:rFonts w:ascii="Symbol" w:hAnsi="Symbol"/>
-                <w:noProof/>
-              </w:rPr>
-              <w:t></w:t>
-            </w:r>
-            <w:r>
-              <w:rPr>
-                <w:noProof/>
-                <w:lang w:val="bg-BG" w:eastAsia="bg-BG"/>
-              </w:rPr>
-              <w:tab/>
-            </w:r>
-            <w:r>
-              <w:rPr>
-                <w:rStyle w:val="Hyperlink"/>
-                <w:noProof/>
-              </w:rPr>
-              <w:t>Pause Game</w:t>
-            </w:r>
-            <w:r>
-              <w:rPr>
-                <w:noProof/>
-                <w:webHidden/>
-              </w:rPr>
-              <w:tab/>
-            </w:r>
-            <w:r>
-              <w:rPr>
-                <w:noProof/>
-                <w:webHidden/>
-              </w:rPr>
-              <w:fldChar w:fldCharType="begin"/>
-            </w:r>
-            <w:r>
-              <w:rPr>
-                <w:noProof/>
-                <w:webHidden/>
-              </w:rPr>
-              <w:instrText xml:space="preserve"> PAGEREF _Toc419460888 \h </w:instrText>
-            </w:r>
-            <w:r>
-              <w:rPr>
-                <w:noProof/>
-                <w:webHidden/>
-              </w:rPr>
-            </w:r>
-            <w:r>
-              <w:rPr>
-                <w:noProof/>
-                <w:webHidden/>
-              </w:rPr>
-              <w:fldChar w:fldCharType="separate"/>
-            </w:r>
-            <w:r>
-              <w:rPr>
-                <w:noProof/>
-                <w:webHidden/>
-              </w:rPr>
-              <w:t>4</w:t>
-            </w:r>
-            <w:r>
-              <w:rPr>
-                <w:noProof/>
-                <w:webHidden/>
-              </w:rPr>
-              <w:fldChar w:fldCharType="end"/>
-            </w:r>
-          </w:hyperlink>
-        </w:p>
-        <w:p>
-          <w:pPr>
-            <w:pStyle w:val="TOC1"/>
-            <w:tabs>
-              <w:tab w:val="left" w:pos="440"/>
-              <w:tab w:val="right" w:leader="dot" w:pos="9350"/>
-            </w:tabs>
-            <w:rPr>
-              <w:noProof/>
-              <w:lang w:val="bg-BG" w:eastAsia="bg-BG"/>
-            </w:rPr>
-          </w:pPr>
-          <w:hyperlink w:anchor="_Toc419460889" w:history="1">
-            <w:r>
-              <w:rPr>
-                <w:rStyle w:val="Hyperlink"/>
-                <w:rFonts w:ascii="Symbol" w:hAnsi="Symbol"/>
-                <w:noProof/>
-              </w:rPr>
-              <w:t></w:t>
-            </w:r>
-            <w:r>
-              <w:rPr>
-                <w:noProof/>
-                <w:lang w:val="bg-BG" w:eastAsia="bg-BG"/>
-              </w:rPr>
-              <w:tab/>
-            </w:r>
-            <w:r>
-              <w:rPr>
-                <w:rStyle w:val="Hyperlink"/>
-                <w:noProof/>
-              </w:rPr>
-              <w:t>Resume Game</w:t>
-            </w:r>
-            <w:r>
-              <w:rPr>
-                <w:noProof/>
-                <w:webHidden/>
-              </w:rPr>
-              <w:tab/>
-            </w:r>
-            <w:r>
-              <w:rPr>
-                <w:noProof/>
-                <w:webHidden/>
-              </w:rPr>
-              <w:fldChar w:fldCharType="begin"/>
-            </w:r>
-            <w:r>
-              <w:rPr>
-                <w:noProof/>
-                <w:webHidden/>
-              </w:rPr>
-              <w:instrText xml:space="preserve"> PAGEREF _Toc419460889 \h </w:instrText>
-            </w:r>
-            <w:r>
-              <w:rPr>
-                <w:noProof/>
-                <w:webHidden/>
-              </w:rPr>
-            </w:r>
-            <w:r>
-              <w:rPr>
-                <w:noProof/>
-                <w:webHidden/>
-              </w:rPr>
-              <w:fldChar w:fldCharType="separate"/>
-            </w:r>
-            <w:r>
-              <w:rPr>
-                <w:noProof/>
-                <w:webHidden/>
-              </w:rPr>
-              <w:t>4</w:t>
             </w:r>
             <w:r>
               <w:rPr>
@@ -2323,7 +2068,7 @@
               <w:lang w:val="bg-BG" w:eastAsia="bg-BG"/>
             </w:rPr>
           </w:pPr>
-          <w:hyperlink w:anchor="_Toc419460890" w:history="1">
+          <w:hyperlink w:anchor="_Toc422410566" w:history="1">
             <w:r>
               <w:rPr>
                 <w:rStyle w:val="Hyperlink"/>
@@ -2350,7 +2095,7 @@
                 <w:noProof/>
                 <w:webHidden/>
               </w:rPr>
-              <w:instrText xml:space="preserve"> PAGEREF _Toc419460890 \h </w:instrText>
+              <w:instrText xml:space="preserve"> PAGEREF _Toc422410566 \h </w:instrText>
             </w:r>
             <w:r>
               <w:rPr>
@@ -2370,7 +2115,7 @@
                 <w:noProof/>
                 <w:webHidden/>
               </w:rPr>
-              <w:t>5</w:t>
+              <w:t>4</w:t>
             </w:r>
             <w:r>
               <w:rPr>
@@ -2392,13 +2137,13 @@
               <w:lang w:val="bg-BG" w:eastAsia="bg-BG"/>
             </w:rPr>
           </w:pPr>
-          <w:hyperlink w:anchor="_Toc419460891" w:history="1">
+          <w:hyperlink w:anchor="_Toc422410567" w:history="1">
             <w:r>
               <w:rPr>
                 <w:rStyle w:val="Hyperlink"/>
                 <w:noProof/>
               </w:rPr>
-              <w:t>3.1 Login form</w:t>
+              <w:t>3.1 Login form/Registration form</w:t>
             </w:r>
             <w:r>
               <w:rPr>
@@ -2419,7 +2164,7 @@
                 <w:noProof/>
                 <w:webHidden/>
               </w:rPr>
-              <w:instrText xml:space="preserve"> PAGEREF _Toc419460891 \h </w:instrText>
+              <w:instrText xml:space="preserve"> PAGEREF _Toc422410567 \h </w:instrText>
             </w:r>
             <w:r>
               <w:rPr>
@@ -2439,7 +2184,7 @@
                 <w:noProof/>
                 <w:webHidden/>
               </w:rPr>
-              <w:t>5</w:t>
+              <w:t>4</w:t>
             </w:r>
             <w:r>
               <w:rPr>
@@ -2461,13 +2206,13 @@
               <w:lang w:val="bg-BG" w:eastAsia="bg-BG"/>
             </w:rPr>
           </w:pPr>
-          <w:hyperlink w:anchor="_Toc419460892" w:history="1">
+          <w:hyperlink w:anchor="_Toc422410568" w:history="1">
             <w:r>
               <w:rPr>
                 <w:rStyle w:val="Hyperlink"/>
                 <w:noProof/>
               </w:rPr>
-              <w:t>3.2 Registration form</w:t>
+              <w:t>3.2 Lobby form</w:t>
             </w:r>
             <w:r>
               <w:rPr>
@@ -2488,7 +2233,7 @@
                 <w:noProof/>
                 <w:webHidden/>
               </w:rPr>
-              <w:instrText xml:space="preserve"> PAGEREF _Toc419460892 \h </w:instrText>
+              <w:instrText xml:space="preserve"> PAGEREF _Toc422410568 \h </w:instrText>
             </w:r>
             <w:r>
               <w:rPr>
@@ -2508,7 +2253,7 @@
                 <w:noProof/>
                 <w:webHidden/>
               </w:rPr>
-              <w:t>6</w:t>
+              <w:t>5</w:t>
             </w:r>
             <w:r>
               <w:rPr>
@@ -2530,13 +2275,13 @@
               <w:lang w:val="bg-BG" w:eastAsia="bg-BG"/>
             </w:rPr>
           </w:pPr>
-          <w:hyperlink w:anchor="_Toc419460893" w:history="1">
+          <w:hyperlink w:anchor="_Toc422410569" w:history="1">
             <w:r>
               <w:rPr>
                 <w:rStyle w:val="Hyperlink"/>
                 <w:noProof/>
               </w:rPr>
-              <w:t>3.3 Lobby form</w:t>
+              <w:t>3.1 Game form</w:t>
             </w:r>
             <w:r>
               <w:rPr>
@@ -2557,7 +2302,7 @@
                 <w:noProof/>
                 <w:webHidden/>
               </w:rPr>
-              <w:instrText xml:space="preserve"> PAGEREF _Toc419460893 \h </w:instrText>
+              <w:instrText xml:space="preserve"> PAGEREF _Toc422410569 \h </w:instrText>
             </w:r>
             <w:r>
               <w:rPr>
@@ -2577,214 +2322,7 @@
                 <w:noProof/>
                 <w:webHidden/>
               </w:rPr>
-              <w:t>7</w:t>
-            </w:r>
-            <w:r>
-              <w:rPr>
-                <w:noProof/>
-                <w:webHidden/>
-              </w:rPr>
-              <w:fldChar w:fldCharType="end"/>
-            </w:r>
-          </w:hyperlink>
-        </w:p>
-        <w:p>
-          <w:pPr>
-            <w:pStyle w:val="TOC2"/>
-            <w:tabs>
-              <w:tab w:val="right" w:leader="dot" w:pos="9350"/>
-            </w:tabs>
-            <w:rPr>
-              <w:noProof/>
-              <w:lang w:val="bg-BG" w:eastAsia="bg-BG"/>
-            </w:rPr>
-          </w:pPr>
-          <w:hyperlink w:anchor="_Toc419460894" w:history="1">
-            <w:r>
-              <w:rPr>
-                <w:rStyle w:val="Hyperlink"/>
-                <w:noProof/>
-              </w:rPr>
-              <w:t>3.4 Game Creator form</w:t>
-            </w:r>
-            <w:r>
-              <w:rPr>
-                <w:noProof/>
-                <w:webHidden/>
-              </w:rPr>
-              <w:tab/>
-            </w:r>
-            <w:r>
-              <w:rPr>
-                <w:noProof/>
-                <w:webHidden/>
-              </w:rPr>
-              <w:fldChar w:fldCharType="begin"/>
-            </w:r>
-            <w:r>
-              <w:rPr>
-                <w:noProof/>
-                <w:webHidden/>
-              </w:rPr>
-              <w:instrText xml:space="preserve"> PAGEREF _Toc419460894 \h </w:instrText>
-            </w:r>
-            <w:r>
-              <w:rPr>
-                <w:noProof/>
-                <w:webHidden/>
-              </w:rPr>
-            </w:r>
-            <w:r>
-              <w:rPr>
-                <w:noProof/>
-                <w:webHidden/>
-              </w:rPr>
-              <w:fldChar w:fldCharType="separate"/>
-            </w:r>
-            <w:r>
-              <w:rPr>
-                <w:noProof/>
-                <w:webHidden/>
-              </w:rPr>
-              <w:t>8</w:t>
-            </w:r>
-            <w:r>
-              <w:rPr>
-                <w:noProof/>
-                <w:webHidden/>
-              </w:rPr>
-              <w:fldChar w:fldCharType="end"/>
-            </w:r>
-          </w:hyperlink>
-        </w:p>
-        <w:p>
-          <w:pPr>
-            <w:pStyle w:val="TOC2"/>
-            <w:tabs>
-              <w:tab w:val="right" w:leader="dot" w:pos="9350"/>
-            </w:tabs>
-            <w:rPr>
-              <w:noProof/>
-              <w:lang w:val="bg-BG" w:eastAsia="bg-BG"/>
-            </w:rPr>
-          </w:pPr>
-          <w:hyperlink w:anchor="_Toc419460895" w:history="1">
-            <w:r>
-              <w:rPr>
-                <w:rStyle w:val="Hyperlink"/>
-                <w:noProof/>
-              </w:rPr>
-              <w:t>3.5 Join the game form</w:t>
-            </w:r>
-            <w:r>
-              <w:rPr>
-                <w:noProof/>
-                <w:webHidden/>
-              </w:rPr>
-              <w:tab/>
-            </w:r>
-            <w:r>
-              <w:rPr>
-                <w:noProof/>
-                <w:webHidden/>
-              </w:rPr>
-              <w:fldChar w:fldCharType="begin"/>
-            </w:r>
-            <w:r>
-              <w:rPr>
-                <w:noProof/>
-                <w:webHidden/>
-              </w:rPr>
-              <w:instrText xml:space="preserve"> PAGEREF _Toc419460895 \h </w:instrText>
-            </w:r>
-            <w:r>
-              <w:rPr>
-                <w:noProof/>
-                <w:webHidden/>
-              </w:rPr>
-            </w:r>
-            <w:r>
-              <w:rPr>
-                <w:noProof/>
-                <w:webHidden/>
-              </w:rPr>
-              <w:fldChar w:fldCharType="separate"/>
-            </w:r>
-            <w:r>
-              <w:rPr>
-                <w:noProof/>
-                <w:webHidden/>
-              </w:rPr>
-              <w:t>9</w:t>
-            </w:r>
-            <w:r>
-              <w:rPr>
-                <w:noProof/>
-                <w:webHidden/>
-              </w:rPr>
-              <w:fldChar w:fldCharType="end"/>
-            </w:r>
-          </w:hyperlink>
-        </w:p>
-        <w:p>
-          <w:pPr>
-            <w:pStyle w:val="TOC2"/>
-            <w:tabs>
-              <w:tab w:val="right" w:leader="dot" w:pos="9350"/>
-            </w:tabs>
-            <w:rPr>
-              <w:noProof/>
-              <w:lang w:val="bg-BG" w:eastAsia="bg-BG"/>
-            </w:rPr>
-          </w:pPr>
-          <w:hyperlink w:anchor="_Toc419460896" w:history="1">
-            <w:r>
-              <w:rPr>
-                <w:rStyle w:val="Hyperlink"/>
-                <w:noProof/>
-              </w:rPr>
-              <w:t>3.1 Game form</w:t>
-            </w:r>
-            <w:r>
-              <w:rPr>
-                <w:noProof/>
-                <w:webHidden/>
-              </w:rPr>
-              <w:tab/>
-            </w:r>
-            <w:r>
-              <w:rPr>
-                <w:noProof/>
-                <w:webHidden/>
-              </w:rPr>
-              <w:fldChar w:fldCharType="begin"/>
-            </w:r>
-            <w:r>
-              <w:rPr>
-                <w:noProof/>
-                <w:webHidden/>
-              </w:rPr>
-              <w:instrText xml:space="preserve"> PAGEREF _Toc419460896 \h </w:instrText>
-            </w:r>
-            <w:r>
-              <w:rPr>
-                <w:noProof/>
-                <w:webHidden/>
-              </w:rPr>
-            </w:r>
-            <w:r>
-              <w:rPr>
-                <w:noProof/>
-                <w:webHidden/>
-              </w:rPr>
-              <w:fldChar w:fldCharType="separate"/>
-            </w:r>
-            <w:r>
-              <w:rPr>
-                <w:noProof/>
-                <w:webHidden/>
-              </w:rPr>
-              <w:t>10</w:t>
+              <w:t>5</w:t>
             </w:r>
             <w:r>
               <w:rPr>
@@ -2806,7 +2344,7 @@
               <w:lang w:val="bg-BG" w:eastAsia="bg-BG"/>
             </w:rPr>
           </w:pPr>
-          <w:hyperlink w:anchor="_Toc419460897" w:history="1">
+          <w:hyperlink w:anchor="_Toc422410570" w:history="1">
             <w:r>
               <w:rPr>
                 <w:rStyle w:val="Hyperlink"/>
@@ -2833,7 +2371,7 @@
                 <w:noProof/>
                 <w:webHidden/>
               </w:rPr>
-              <w:instrText xml:space="preserve"> PAGEREF _Toc419460897 \h </w:instrText>
+              <w:instrText xml:space="preserve"> PAGEREF _Toc422410570 \h </w:instrText>
             </w:r>
             <w:r>
               <w:rPr>
@@ -2853,7 +2391,7 @@
                 <w:noProof/>
                 <w:webHidden/>
               </w:rPr>
-              <w:t>10</w:t>
+              <w:t>6</w:t>
             </w:r>
             <w:r>
               <w:rPr>
@@ -2875,7 +2413,7 @@
               <w:lang w:val="bg-BG" w:eastAsia="bg-BG"/>
             </w:rPr>
           </w:pPr>
-          <w:hyperlink w:anchor="_Toc419460898" w:history="1">
+          <w:hyperlink w:anchor="_Toc422410571" w:history="1">
             <w:r>
               <w:rPr>
                 <w:rStyle w:val="Hyperlink"/>
@@ -2902,7 +2440,7 @@
                 <w:noProof/>
                 <w:webHidden/>
               </w:rPr>
-              <w:instrText xml:space="preserve"> PAGEREF _Toc419460898 \h </w:instrText>
+              <w:instrText xml:space="preserve"> PAGEREF _Toc422410571 \h </w:instrText>
             </w:r>
             <w:r>
               <w:rPr>
@@ -2922,7 +2460,7 @@
                 <w:noProof/>
                 <w:webHidden/>
               </w:rPr>
-              <w:t>10</w:t>
+              <w:t>6</w:t>
             </w:r>
             <w:r>
               <w:rPr>
@@ -2940,7 +2478,6 @@
               <w:bCs/>
               <w:noProof/>
             </w:rPr>
-            <w:lastRenderedPageBreak/>
             <w:fldChar w:fldCharType="end"/>
           </w:r>
         </w:p>
@@ -2956,13 +2493,45 @@
     </w:p>
     <w:p>
       <w:pPr>
+        <w:rPr>
+          <w:sz w:val="32"/>
+          <w:szCs w:val="32"/>
+        </w:rPr>
+      </w:pPr>
+    </w:p>
+    <w:p>
+      <w:pPr>
+        <w:rPr>
+          <w:sz w:val="32"/>
+          <w:szCs w:val="32"/>
+        </w:rPr>
+      </w:pPr>
+    </w:p>
+    <w:p>
+      <w:pPr>
+        <w:rPr>
+          <w:sz w:val="32"/>
+          <w:szCs w:val="32"/>
+        </w:rPr>
+      </w:pPr>
+    </w:p>
+    <w:p>
+      <w:pPr>
+        <w:rPr>
+          <w:sz w:val="32"/>
+          <w:szCs w:val="32"/>
+        </w:rPr>
+      </w:pPr>
+    </w:p>
+    <w:p>
+      <w:pPr>
         <w:pStyle w:val="Heading1"/>
         <w:numPr>
           <w:ilvl w:val="0"/>
           <w:numId w:val="13"/>
         </w:numPr>
       </w:pPr>
-      <w:bookmarkStart w:id="1" w:name="_Toc419460867"/>
+      <w:bookmarkStart w:id="1" w:name="_Toc422410546"/>
       <w:r>
         <w:t>INTRODUCTION</w:t>
       </w:r>
@@ -3176,7 +2745,7 @@
       <w:pPr>
         <w:pStyle w:val="Heading1"/>
       </w:pPr>
-      <w:bookmarkStart w:id="2" w:name="_Toc419460868"/>
+      <w:bookmarkStart w:id="2" w:name="_Toc422410547"/>
       <w:r>
         <w:lastRenderedPageBreak/>
         <w:t>2. FUNCTIONAL REQUIREMENTS AND USE CASES</w:t>
@@ -3190,7 +2759,7 @@
       <w:r>
         <w:t xml:space="preserve">   </w:t>
       </w:r>
-      <w:bookmarkStart w:id="3" w:name="_Toc419460869"/>
+      <w:bookmarkStart w:id="3" w:name="_Toc422410548"/>
       <w:r>
         <w:t>2.1 REQUIREMENTS</w:t>
       </w:r>
@@ -5236,7 +4805,7 @@
         <w:lastRenderedPageBreak/>
         <w:t xml:space="preserve">   </w:t>
       </w:r>
-      <w:bookmarkStart w:id="4" w:name="_Toc419460870"/>
+      <w:bookmarkStart w:id="4" w:name="_Toc422410549"/>
       <w:r>
         <w:t>2.2 USE-CASE DIAGRAM</w:t>
       </w:r>
@@ -5269,7 +4838,7 @@
           <v:shape id="_x0000_i1025" type="#_x0000_t75" style="width:637.5pt;height:403.5pt" o:ole="">
             <v:imagedata r:id="rId15" o:title=""/>
           </v:shape>
-          <o:OLEObject Type="Embed" ProgID="Visio.Drawing.15" ShapeID="_x0000_i1025" DrawAspect="Content" ObjectID="_1493202700" r:id="rId16"/>
+          <o:OLEObject Type="Embed" ProgID="Visio.Drawing.15" ShapeID="_x0000_i1025" DrawAspect="Content" ObjectID="_1496152385" r:id="rId16"/>
         </w:object>
       </w:r>
     </w:p>
@@ -5290,7 +4859,7 @@
       <w:pPr>
         <w:pStyle w:val="Heading2"/>
       </w:pPr>
-      <w:bookmarkStart w:id="5" w:name="_Toc419460871"/>
+      <w:bookmarkStart w:id="5" w:name="_Toc422410550"/>
       <w:r>
         <w:lastRenderedPageBreak/>
         <w:t>2.3 USE CASES</w:t>
@@ -5306,7 +4875,7 @@
           <w:numId w:val="7"/>
         </w:numPr>
       </w:pPr>
-      <w:bookmarkStart w:id="6" w:name="_Toc419460872"/>
+      <w:bookmarkStart w:id="6" w:name="_Toc422410551"/>
       <w:r>
         <w:t>Registration in the game</w:t>
       </w:r>
@@ -5479,7 +5048,7 @@
           <w:numId w:val="7"/>
         </w:numPr>
       </w:pPr>
-      <w:bookmarkStart w:id="7" w:name="_Toc419460873"/>
+      <w:bookmarkStart w:id="7" w:name="_Toc422410552"/>
       <w:r>
         <w:t>Log into the game</w:t>
       </w:r>
@@ -5691,8 +5260,6 @@
       </w:tr>
     </w:tbl>
     <w:p/>
-    <w:p/>
-    <w:p/>
     <w:p>
       <w:pPr>
         <w:pStyle w:val="Heading1"/>
@@ -5701,7 +5268,7 @@
           <w:numId w:val="7"/>
         </w:numPr>
       </w:pPr>
-      <w:bookmarkStart w:id="8" w:name="_Toc419460874"/>
+      <w:bookmarkStart w:id="8" w:name="_Toc422410553"/>
       <w:r>
         <w:t>Chat during the game</w:t>
       </w:r>
@@ -5856,13 +5423,7 @@
           </w:tcPr>
           <w:p>
             <w:r>
-              <w:t>2.1 The message of User1</w:t>
-            </w:r>
-            <w:r>
-              <w:t xml:space="preserve"> can be seen from all players/users</w:t>
-            </w:r>
-            <w:r>
-              <w:t xml:space="preserve"> in the game</w:t>
+              <w:t>2.1 The message of User1 can be seen from all players/users in the game</w:t>
             </w:r>
           </w:p>
           <w:p>
@@ -5901,8 +5462,9 @@
           <w:numId w:val="7"/>
         </w:numPr>
       </w:pPr>
-      <w:bookmarkStart w:id="9" w:name="_Toc419460875"/>
+      <w:bookmarkStart w:id="9" w:name="_Toc422410554"/>
       <w:r>
+        <w:lastRenderedPageBreak/>
         <w:t>Global Chat</w:t>
       </w:r>
       <w:bookmarkEnd w:id="9"/>
@@ -6078,7 +5640,7 @@
           <w:numId w:val="7"/>
         </w:numPr>
       </w:pPr>
-      <w:bookmarkStart w:id="10" w:name="_Toc419460876"/>
+      <w:bookmarkStart w:id="10" w:name="_Toc422410555"/>
       <w:r>
         <w:t>Roll die</w:t>
       </w:r>
@@ -6185,13 +5747,7 @@
           </w:p>
           <w:p>
             <w:r>
-              <w:t xml:space="preserve">2. </w:t>
-            </w:r>
-            <w:r>
-              <w:t>The system shows the die result</w:t>
-            </w:r>
-            <w:r>
-              <w:t xml:space="preserve"> to all of the players in the game</w:t>
+              <w:t>2. The system shows the die result to all of the players in the game</w:t>
             </w:r>
           </w:p>
         </w:tc>
@@ -6246,7 +5802,7 @@
           <w:numId w:val="7"/>
         </w:numPr>
       </w:pPr>
-      <w:bookmarkStart w:id="11" w:name="_Toc419460877"/>
+      <w:bookmarkStart w:id="11" w:name="_Toc422410556"/>
       <w:r>
         <w:t>Place token</w:t>
       </w:r>
@@ -6358,19 +5914,7 @@
           </w:p>
           <w:p>
             <w:r>
-              <w:t>2. The system places</w:t>
-            </w:r>
-            <w:r>
-              <w:t xml:space="preserve"> </w:t>
-            </w:r>
-            <w:r>
-              <w:t>the token on</w:t>
-            </w:r>
-            <w:r>
-              <w:t xml:space="preserve"> the starting area </w:t>
-            </w:r>
-            <w:r>
-              <w:t>and shows the result to all players.</w:t>
+              <w:t>2. The system places the token on the starting area and shows the result to all players.</w:t>
             </w:r>
           </w:p>
         </w:tc>
@@ -6425,7 +5969,7 @@
           <w:numId w:val="7"/>
         </w:numPr>
       </w:pPr>
-      <w:bookmarkStart w:id="12" w:name="_Toc419460878"/>
+      <w:bookmarkStart w:id="12" w:name="_Toc422410557"/>
       <w:r>
         <w:t>Move token</w:t>
       </w:r>
@@ -6565,7 +6109,6 @@
     </w:tbl>
     <w:p/>
     <w:p/>
-    <w:p/>
     <w:p>
       <w:pPr>
         <w:pStyle w:val="Heading1"/>
@@ -6574,8 +6117,9 @@
           <w:numId w:val="7"/>
         </w:numPr>
       </w:pPr>
-      <w:bookmarkStart w:id="13" w:name="_Toc419460879"/>
+      <w:bookmarkStart w:id="13" w:name="_Toc422410558"/>
       <w:r>
+        <w:lastRenderedPageBreak/>
         <w:t>Remove token</w:t>
       </w:r>
       <w:bookmarkEnd w:id="13"/>
@@ -6760,28 +6304,42 @@
           <w:numId w:val="7"/>
         </w:numPr>
       </w:pPr>
-      <w:bookmarkStart w:id="14" w:name="_Toc419460880"/>
+      <w:bookmarkStart w:id="14" w:name="_Toc422410559"/>
       <w:r>
-        <w:t>Start Game</w:t>
+        <w:t xml:space="preserve">Create </w:t>
+      </w:r>
+      <w:r>
+        <w:t>Game</w:t>
       </w:r>
       <w:bookmarkEnd w:id="14"/>
     </w:p>
     <w:tbl>
       <w:tblPr>
-        <w:tblStyle w:val="TableGrid"/>
         <w:tblW w:w="0" w:type="auto"/>
+        <w:tblBorders>
+          <w:top w:val="single" w:sz="4" w:space="0" w:color="auto"/>
+          <w:left w:val="single" w:sz="4" w:space="0" w:color="auto"/>
+          <w:bottom w:val="single" w:sz="4" w:space="0" w:color="auto"/>
+          <w:right w:val="single" w:sz="4" w:space="0" w:color="auto"/>
+          <w:insideH w:val="single" w:sz="4" w:space="0" w:color="auto"/>
+          <w:insideV w:val="single" w:sz="4" w:space="0" w:color="auto"/>
+        </w:tblBorders>
         <w:tblLook w:val="04A0" w:firstRow="1" w:lastRow="0" w:firstColumn="1" w:lastColumn="0" w:noHBand="0" w:noVBand="1"/>
       </w:tblPr>
       <w:tblGrid>
-        <w:gridCol w:w="1638"/>
-        <w:gridCol w:w="7938"/>
+        <w:gridCol w:w="1818"/>
+        <w:gridCol w:w="7758"/>
       </w:tblGrid>
       <w:tr>
         <w:tc>
           <w:tcPr>
-            <w:tcW w:w="1638" w:type="dxa"/>
-          </w:tcPr>
-          <w:p>
+            <w:tcW w:w="1818" w:type="dxa"/>
+            <w:shd w:val="clear" w:color="auto" w:fill="auto"/>
+          </w:tcPr>
+          <w:p>
+            <w:pPr>
+              <w:pStyle w:val="NoSpacing"/>
+            </w:pPr>
             <w:r>
               <w:t>Goal</w:t>
             </w:r>
@@ -6789,61 +6347,65 @@
         </w:tc>
         <w:tc>
           <w:tcPr>
-            <w:tcW w:w="7938" w:type="dxa"/>
-          </w:tcPr>
-          <w:p>
-            <w:r>
-              <w:t>Begin the game</w:t>
-            </w:r>
-          </w:p>
-        </w:tc>
-      </w:tr>
-      <w:tr>
-        <w:tc>
-          <w:tcPr>
-            <w:tcW w:w="1638" w:type="dxa"/>
-          </w:tcPr>
-          <w:p>
-            <w:r>
-              <w:t>Pre-</w:t>
-            </w:r>
-            <w:r>
-              <w:t>condition</w:t>
-            </w:r>
-          </w:p>
-        </w:tc>
-        <w:tc>
-          <w:tcPr>
-            <w:tcW w:w="7938" w:type="dxa"/>
-          </w:tcPr>
-          <w:p>
-            <w:r>
-              <w:t>Other Players</w:t>
-            </w:r>
-            <w:r>
-              <w:t xml:space="preserve"> are </w:t>
-            </w:r>
-            <w:r>
-              <w:t>ready</w:t>
-            </w:r>
-            <w:r>
-              <w:t xml:space="preserve"> and awaiting</w:t>
-            </w:r>
-            <w:r>
-              <w:t xml:space="preserve"> the user</w:t>
-            </w:r>
-            <w:r>
-              <w:t xml:space="preserve"> to start the game</w:t>
-            </w:r>
-          </w:p>
-        </w:tc>
-      </w:tr>
-      <w:tr>
-        <w:tc>
-          <w:tcPr>
-            <w:tcW w:w="1638" w:type="dxa"/>
-          </w:tcPr>
-          <w:p>
+            <w:tcW w:w="7758" w:type="dxa"/>
+            <w:shd w:val="clear" w:color="auto" w:fill="auto"/>
+          </w:tcPr>
+          <w:p>
+            <w:pPr>
+              <w:pStyle w:val="NoSpacing"/>
+            </w:pPr>
+            <w:r>
+              <w:t>User Creates a game</w:t>
+            </w:r>
+          </w:p>
+        </w:tc>
+      </w:tr>
+      <w:tr>
+        <w:tc>
+          <w:tcPr>
+            <w:tcW w:w="1818" w:type="dxa"/>
+            <w:shd w:val="clear" w:color="auto" w:fill="auto"/>
+          </w:tcPr>
+          <w:p>
+            <w:pPr>
+              <w:pStyle w:val="NoSpacing"/>
+            </w:pPr>
+            <w:r>
+              <w:t>Pre-condition</w:t>
+            </w:r>
+          </w:p>
+        </w:tc>
+        <w:tc>
+          <w:tcPr>
+            <w:tcW w:w="7758" w:type="dxa"/>
+            <w:shd w:val="clear" w:color="auto" w:fill="auto"/>
+          </w:tcPr>
+          <w:p>
+            <w:pPr>
+              <w:pStyle w:val="NoSpacing"/>
+            </w:pPr>
+            <w:r>
+              <w:t xml:space="preserve">The User is logged in </w:t>
+            </w:r>
+            <w:r>
+              <w:t>the</w:t>
+            </w:r>
+            <w:r>
+              <w:t xml:space="preserve"> game and he/she is in the lobby</w:t>
+            </w:r>
+          </w:p>
+        </w:tc>
+      </w:tr>
+      <w:tr>
+        <w:tc>
+          <w:tcPr>
+            <w:tcW w:w="1818" w:type="dxa"/>
+            <w:shd w:val="clear" w:color="auto" w:fill="auto"/>
+          </w:tcPr>
+          <w:p>
+            <w:pPr>
+              <w:pStyle w:val="NoSpacing"/>
+            </w:pPr>
             <w:r>
               <w:t>Actor</w:t>
             </w:r>
@@ -6851,24 +6413,29 @@
         </w:tc>
         <w:tc>
           <w:tcPr>
-            <w:tcW w:w="7938" w:type="dxa"/>
-          </w:tcPr>
-          <w:p>
-            <w:r>
-              <w:t>User</w:t>
-            </w:r>
-            <w:r>
-              <w:t>, Opponents</w:t>
-            </w:r>
-          </w:p>
-        </w:tc>
-      </w:tr>
-      <w:tr>
-        <w:tc>
-          <w:tcPr>
-            <w:tcW w:w="1638" w:type="dxa"/>
-          </w:tcPr>
-          <w:p>
+            <w:tcW w:w="7758" w:type="dxa"/>
+            <w:shd w:val="clear" w:color="auto" w:fill="auto"/>
+          </w:tcPr>
+          <w:p>
+            <w:pPr>
+              <w:pStyle w:val="NoSpacing"/>
+            </w:pPr>
+            <w:r>
+              <w:t>User1, User2</w:t>
+            </w:r>
+          </w:p>
+        </w:tc>
+      </w:tr>
+      <w:tr>
+        <w:tc>
+          <w:tcPr>
+            <w:tcW w:w="1818" w:type="dxa"/>
+            <w:shd w:val="clear" w:color="auto" w:fill="auto"/>
+          </w:tcPr>
+          <w:p>
+            <w:pPr>
+              <w:pStyle w:val="NoSpacing"/>
+            </w:pPr>
             <w:r>
               <w:t>MSS</w:t>
             </w:r>
@@ -6876,37 +6443,69 @@
         </w:tc>
         <w:tc>
           <w:tcPr>
-            <w:tcW w:w="7938" w:type="dxa"/>
-          </w:tcPr>
-          <w:p>
-            <w:r>
-              <w:t>1.User clicks the start game button</w:t>
-            </w:r>
-          </w:p>
-          <w:p>
-            <w:r>
-              <w:t xml:space="preserve">2.System informs </w:t>
-            </w:r>
-            <w:r>
-              <w:t>the opponents</w:t>
-            </w:r>
-            <w:r>
-              <w:t xml:space="preserve"> that the game will begin</w:t>
-            </w:r>
-          </w:p>
-          <w:p>
-            <w:r>
-              <w:t>3.Game begins</w:t>
-            </w:r>
-          </w:p>
-        </w:tc>
-      </w:tr>
-      <w:tr>
-        <w:tc>
-          <w:tcPr>
-            <w:tcW w:w="1638" w:type="dxa"/>
-          </w:tcPr>
-          <w:p>
+            <w:tcW w:w="7758" w:type="dxa"/>
+            <w:shd w:val="clear" w:color="auto" w:fill="auto"/>
+          </w:tcPr>
+          <w:p>
+            <w:pPr>
+              <w:pStyle w:val="NoSpacing"/>
+            </w:pPr>
+            <w:r>
+              <w:t>1. User1 selects User2 from a list of online users</w:t>
+            </w:r>
+          </w:p>
+          <w:p>
+            <w:pPr>
+              <w:pStyle w:val="NoSpacing"/>
+            </w:pPr>
+            <w:r>
+              <w:t>2. User1 clicks the Create game button</w:t>
+            </w:r>
+          </w:p>
+          <w:p>
+            <w:pPr>
+              <w:pStyle w:val="NoSpacing"/>
+            </w:pPr>
+            <w:r>
+              <w:t>3. System sends selected User2 a message and awaits for User2 to accept</w:t>
+            </w:r>
+          </w:p>
+          <w:p>
+            <w:pPr>
+              <w:pStyle w:val="NoSpacing"/>
+            </w:pPr>
+            <w:r>
+              <w:t>4. Selected User2 accept the invite and is added to a list of players</w:t>
+            </w:r>
+          </w:p>
+          <w:p>
+            <w:pPr>
+              <w:pStyle w:val="NoSpacing"/>
+            </w:pPr>
+            <w:r>
+              <w:t>5. GUI is switched and the users in the list of players are added as players to the game</w:t>
+            </w:r>
+          </w:p>
+          <w:p>
+            <w:pPr>
+              <w:pStyle w:val="NoSpacing"/>
+            </w:pPr>
+            <w:r>
+              <w:t>6. Systems distributes player color randomly and the game starts</w:t>
+            </w:r>
+          </w:p>
+        </w:tc>
+      </w:tr>
+      <w:tr>
+        <w:tc>
+          <w:tcPr>
+            <w:tcW w:w="1818" w:type="dxa"/>
+            <w:shd w:val="clear" w:color="auto" w:fill="auto"/>
+          </w:tcPr>
+          <w:p>
+            <w:pPr>
+              <w:pStyle w:val="NoSpacing"/>
+            </w:pPr>
             <w:r>
               <w:t>Extension</w:t>
             </w:r>
@@ -6914,50 +6513,80 @@
         </w:tc>
         <w:tc>
           <w:tcPr>
-            <w:tcW w:w="7938" w:type="dxa"/>
-          </w:tcPr>
-          <w:p>
-            <w:r>
-              <w:t>2.a</w:t>
-            </w:r>
-            <w:r>
-              <w:t xml:space="preserve"> System informs user that not all players are ready</w:t>
-            </w:r>
-          </w:p>
-          <w:p>
-            <w:r>
-              <w:t>2.b</w:t>
-            </w:r>
-            <w:r>
-              <w:t xml:space="preserve"> System does not start the game</w:t>
-            </w:r>
-          </w:p>
-        </w:tc>
-      </w:tr>
-      <w:tr>
-        <w:tc>
-          <w:tcPr>
-            <w:tcW w:w="1638" w:type="dxa"/>
-          </w:tcPr>
-          <w:p>
-            <w:r>
-              <w:t>Post-Condition</w:t>
-            </w:r>
-          </w:p>
-        </w:tc>
-        <w:tc>
-          <w:tcPr>
-            <w:tcW w:w="7938" w:type="dxa"/>
-          </w:tcPr>
-          <w:p>
-            <w:r>
-              <w:t>GUI changes to the game GUI</w:t>
+            <w:tcW w:w="7758" w:type="dxa"/>
+            <w:shd w:val="clear" w:color="auto" w:fill="auto"/>
+          </w:tcPr>
+          <w:p>
+            <w:pPr>
+              <w:pStyle w:val="NoSpacing"/>
+            </w:pPr>
+            <w:r>
+              <w:t>4A. User2 declines invite</w:t>
+            </w:r>
+          </w:p>
+          <w:p>
+            <w:pPr>
+              <w:pStyle w:val="NoSpacing"/>
+            </w:pPr>
+            <w:r>
+              <w:t>4B. Systems shows the user that the invited user has declined.</w:t>
+            </w:r>
+          </w:p>
+        </w:tc>
+      </w:tr>
+      <w:tr>
+        <w:tc>
+          <w:tcPr>
+            <w:tcW w:w="1818" w:type="dxa"/>
+            <w:shd w:val="clear" w:color="auto" w:fill="auto"/>
+          </w:tcPr>
+          <w:p>
+            <w:pPr>
+              <w:pStyle w:val="NoSpacing"/>
+            </w:pPr>
+            <w:r>
+              <w:t>Post-condition</w:t>
+            </w:r>
+          </w:p>
+        </w:tc>
+        <w:tc>
+          <w:tcPr>
+            <w:tcW w:w="7758" w:type="dxa"/>
+            <w:shd w:val="clear" w:color="auto" w:fill="auto"/>
+          </w:tcPr>
+          <w:p>
+            <w:pPr>
+              <w:pStyle w:val="NoSpacing"/>
+            </w:pPr>
+            <w:r>
+              <w:t>The game begins.</w:t>
             </w:r>
           </w:p>
         </w:tc>
       </w:tr>
     </w:tbl>
-    <w:p/>
+    <w:p>
+      <w:pPr>
+        <w:rPr>
+          <w:sz w:val="16"/>
+          <w:szCs w:val="16"/>
+        </w:rPr>
+      </w:pPr>
+      <w:r>
+        <w:rPr>
+          <w:sz w:val="16"/>
+          <w:szCs w:val="16"/>
+        </w:rPr>
+        <w:t>*combination of create game</w:t>
+      </w:r>
+      <w:r>
+        <w:rPr>
+          <w:sz w:val="16"/>
+          <w:szCs w:val="16"/>
+        </w:rPr>
+        <w:t>, invite players and start game and select colors.</w:t>
+      </w:r>
+    </w:p>
     <w:p>
       <w:pPr>
         <w:pStyle w:val="Heading1"/>
@@ -6966,9 +6595,9 @@
           <w:numId w:val="7"/>
         </w:numPr>
       </w:pPr>
-      <w:bookmarkStart w:id="15" w:name="_Toc419460881"/>
+      <w:bookmarkStart w:id="15" w:name="_Toc422410560"/>
       <w:r>
-        <w:t>Create Game</w:t>
+        <w:t>Join Game</w:t>
       </w:r>
       <w:bookmarkEnd w:id="15"/>
     </w:p>
@@ -6999,7 +6628,7 @@
           </w:tcPr>
           <w:p>
             <w:r>
-              <w:t>User creates a game</w:t>
+              <w:t>Join a game</w:t>
             </w:r>
           </w:p>
         </w:tc>
@@ -7021,7 +6650,7 @@
           </w:tcPr>
           <w:p>
             <w:r>
-              <w:t>The User is logged in the game and he/she is in the lobby</w:t>
+              <w:t>User is logged in and gets invited</w:t>
             </w:r>
           </w:p>
         </w:tc>
@@ -7065,27 +6694,19 @@
           </w:tcPr>
           <w:p>
             <w:r>
-              <w:t>1.User clicks the create game button</w:t>
-            </w:r>
-          </w:p>
-          <w:p>
-            <w:r>
-              <w:t>2. System shows the user the Game creator screen.</w:t>
-            </w:r>
-          </w:p>
-        </w:tc>
-      </w:tr>
-      <w:tr>
-        <w:trPr>
-          <w:trHeight w:val="170"/>
-        </w:trPr>
+              <w:t>1.User clicks on the join game button</w:t>
+            </w:r>
+          </w:p>
+        </w:tc>
+      </w:tr>
+      <w:tr>
         <w:tc>
           <w:tcPr>
             <w:tcW w:w="1638" w:type="dxa"/>
           </w:tcPr>
           <w:p>
             <w:r>
-              <w:t>Extension</w:t>
+              <w:t>Post-Condition</w:t>
             </w:r>
           </w:p>
         </w:tc>
@@ -7093,32 +6714,15 @@
           <w:tcPr>
             <w:tcW w:w="7938" w:type="dxa"/>
           </w:tcPr>
-          <w:p/>
-        </w:tc>
-      </w:tr>
-      <w:tr>
-        <w:tc>
-          <w:tcPr>
-            <w:tcW w:w="1638" w:type="dxa"/>
-          </w:tcPr>
-          <w:p>
-            <w:r>
-              <w:t>Post-Condition</w:t>
-            </w:r>
-          </w:p>
-        </w:tc>
-        <w:tc>
-          <w:tcPr>
-            <w:tcW w:w="7938" w:type="dxa"/>
-          </w:tcPr>
-          <w:p>
-            <w:r>
-              <w:t>The user created a game</w:t>
+          <w:p>
+            <w:r>
+              <w:t>User joins game lobby</w:t>
             </w:r>
           </w:p>
         </w:tc>
       </w:tr>
     </w:tbl>
+    <w:p/>
     <w:p>
       <w:pPr>
         <w:pStyle w:val="Heading1"/>
@@ -7127,9 +6731,9 @@
           <w:numId w:val="7"/>
         </w:numPr>
       </w:pPr>
-      <w:bookmarkStart w:id="16" w:name="_Toc419460882"/>
+      <w:bookmarkStart w:id="16" w:name="_Toc422410561"/>
       <w:r>
-        <w:t>Invite a Player to a game</w:t>
+        <w:t>Exit Game</w:t>
       </w:r>
       <w:bookmarkEnd w:id="16"/>
     </w:p>
@@ -7160,7 +6764,7 @@
           </w:tcPr>
           <w:p>
             <w:r>
-              <w:t>User 1 invites User2 to a game.</w:t>
+              <w:t>Exit a game</w:t>
             </w:r>
           </w:p>
         </w:tc>
@@ -7172,7 +6776,7 @@
           </w:tcPr>
           <w:p>
             <w:r>
-              <w:t>Pre-condition</w:t>
+              <w:t>Pre-Condition</w:t>
             </w:r>
           </w:p>
         </w:tc>
@@ -7182,7 +6786,7 @@
           </w:tcPr>
           <w:p>
             <w:r>
-              <w:t>User1 created a game, there is at least one other player online.</w:t>
+              <w:t>User is in game</w:t>
             </w:r>
           </w:p>
         </w:tc>
@@ -7206,9 +6810,6 @@
             <w:r>
               <w:t>User</w:t>
             </w:r>
-            <w:r>
-              <w:t>1, User2</w:t>
-            </w:r>
           </w:p>
         </w:tc>
       </w:tr>
@@ -7229,28 +6830,12 @@
           </w:tcPr>
           <w:p>
             <w:r>
-              <w:t>1. User 1 browse through the Player list.</w:t>
-            </w:r>
-          </w:p>
-          <w:p>
-            <w:r>
-              <w:t>2. User 1 right-clicks on User2’s name and chooses the invite option.</w:t>
-            </w:r>
-          </w:p>
-          <w:p>
-            <w:r>
-              <w:t>3. System informs User1 that he/she invited User 2 to a game.</w:t>
-            </w:r>
-          </w:p>
-          <w:p>
-            <w:r>
-              <w:lastRenderedPageBreak/>
-              <w:t>4. System informs User 2 that he/she was invited to a game.</w:t>
-            </w:r>
-          </w:p>
-          <w:p>
-            <w:r>
-              <w:t>5. User 2 clicks the Accept button.</w:t>
+              <w:t>1.User clicks on the exit game button</w:t>
+            </w:r>
+          </w:p>
+          <w:p>
+            <w:r>
+              <w:t>2.System asks user if he wants to leave</w:t>
             </w:r>
           </w:p>
         </w:tc>
@@ -7262,8 +6847,7 @@
           </w:tcPr>
           <w:p>
             <w:r>
-              <w:lastRenderedPageBreak/>
-              <w:t>Extension</w:t>
+              <w:t>Post-Condition</w:t>
             </w:r>
           </w:p>
         </w:tc>
@@ -7273,34 +6857,7 @@
           </w:tcPr>
           <w:p>
             <w:r>
-              <w:t>2.1 The players chosen by User1 have to be online.</w:t>
-            </w:r>
-          </w:p>
-          <w:p>
-            <w:r>
-              <w:t>5.1 User 2 clicks the Decline button.</w:t>
-            </w:r>
-          </w:p>
-        </w:tc>
-      </w:tr>
-      <w:tr>
-        <w:tc>
-          <w:tcPr>
-            <w:tcW w:w="1638" w:type="dxa"/>
-          </w:tcPr>
-          <w:p>
-            <w:r>
-              <w:t>Post-Condition</w:t>
-            </w:r>
-          </w:p>
-        </w:tc>
-        <w:tc>
-          <w:tcPr>
-            <w:tcW w:w="7938" w:type="dxa"/>
-          </w:tcPr>
-          <w:p>
-            <w:r>
-              <w:t>User1 invited user 2 to a game.</w:t>
+              <w:t>User leaves the game</w:t>
             </w:r>
           </w:p>
         </w:tc>
@@ -7312,12 +6869,16 @@
         <w:pStyle w:val="Heading1"/>
         <w:numPr>
           <w:ilvl w:val="0"/>
-          <w:numId w:val="7"/>
+          <w:numId w:val="10"/>
         </w:numPr>
       </w:pPr>
-      <w:bookmarkStart w:id="17" w:name="_Toc419460883"/>
+      <w:bookmarkStart w:id="17" w:name="_Toc422410562"/>
       <w:r>
-        <w:t>Join Game</w:t>
+        <w:lastRenderedPageBreak/>
+        <w:t>Spectate</w:t>
+      </w:r>
+      <w:r>
+        <w:t xml:space="preserve"> Game</w:t>
       </w:r>
       <w:bookmarkEnd w:id="17"/>
     </w:p>
@@ -7348,7 +6909,7 @@
           </w:tcPr>
           <w:p>
             <w:r>
-              <w:t>Join a game</w:t>
+              <w:t>User wants to spectate a game</w:t>
             </w:r>
           </w:p>
         </w:tc>
@@ -7370,7 +6931,7 @@
           </w:tcPr>
           <w:p>
             <w:r>
-              <w:t>User is logged in and gets invited</w:t>
+              <w:t>User in the lobby</w:t>
             </w:r>
           </w:p>
         </w:tc>
@@ -7414,7 +6975,22 @@
           </w:tcPr>
           <w:p>
             <w:r>
-              <w:t>1.User clicks on the join game button</w:t>
+              <w:t>1.User selects one of the players that are in game</w:t>
+            </w:r>
+          </w:p>
+          <w:p>
+            <w:r>
+              <w:t>2.System drops down a menu</w:t>
+            </w:r>
+          </w:p>
+          <w:p>
+            <w:r>
+              <w:t>3.User clicks the spectate button</w:t>
+            </w:r>
+          </w:p>
+          <w:p>
+            <w:r>
+              <w:t>4.The system redirects the User to the Game form, all the buttons are disabled</w:t>
             </w:r>
           </w:p>
         </w:tc>
@@ -7426,7 +7002,7 @@
           </w:tcPr>
           <w:p>
             <w:r>
-              <w:t>Post-Condition</w:t>
+              <w:t>Post-condition</w:t>
             </w:r>
           </w:p>
         </w:tc>
@@ -7436,7 +7012,7 @@
           </w:tcPr>
           <w:p>
             <w:r>
-              <w:t>User joins game lobby</w:t>
+              <w:t>User is now spectating an ongoing game</w:t>
             </w:r>
           </w:p>
         </w:tc>
@@ -7451,9 +7027,9 @@
           <w:numId w:val="7"/>
         </w:numPr>
       </w:pPr>
-      <w:bookmarkStart w:id="18" w:name="_Toc419460884"/>
+      <w:bookmarkStart w:id="18" w:name="_Toc422410563"/>
       <w:r>
-        <w:t>Exit Game</w:t>
+        <w:t>Replay Game</w:t>
       </w:r>
       <w:bookmarkEnd w:id="18"/>
     </w:p>
@@ -7484,7 +7060,7 @@
           </w:tcPr>
           <w:p>
             <w:r>
-              <w:t>Exit a game</w:t>
+              <w:t>User wants to replay the actions of the game</w:t>
             </w:r>
           </w:p>
         </w:tc>
@@ -7506,7 +7082,7 @@
           </w:tcPr>
           <w:p>
             <w:r>
-              <w:t>User is in game</w:t>
+              <w:t>User just finished a game</w:t>
             </w:r>
           </w:p>
         </w:tc>
@@ -7550,12 +7126,15 @@
           </w:tcPr>
           <w:p>
             <w:r>
-              <w:t>1.User clicks on the exit game button</w:t>
-            </w:r>
-          </w:p>
-          <w:p>
-            <w:r>
-              <w:t>2.System asks user if he wants to leave</w:t>
+              <w:t>1.User clicks on the replay button</w:t>
+            </w:r>
+          </w:p>
+          <w:p>
+            <w:r>
+              <w:t>2.System replay</w:t>
+            </w:r>
+            <w:r>
+              <w:t>s the game in the Game form</w:t>
             </w:r>
           </w:p>
         </w:tc>
@@ -7567,7 +7146,7 @@
           </w:tcPr>
           <w:p>
             <w:r>
-              <w:t>Post-Condition</w:t>
+              <w:t>Post-condition</w:t>
             </w:r>
           </w:p>
         </w:tc>
@@ -7577,13 +7156,12 @@
           </w:tcPr>
           <w:p>
             <w:r>
-              <w:t>User leaves the game</w:t>
+              <w:t>User is now watching his replay of his last game</w:t>
             </w:r>
           </w:p>
         </w:tc>
       </w:tr>
     </w:tbl>
-    <w:p/>
     <w:p>
       <w:pPr>
         <w:pStyle w:val="Heading1"/>
@@ -7592,9 +7170,9 @@
           <w:numId w:val="7"/>
         </w:numPr>
       </w:pPr>
-      <w:bookmarkStart w:id="19" w:name="_Toc419460885"/>
+      <w:bookmarkStart w:id="19" w:name="_Toc422410564"/>
       <w:r>
-        <w:t>Choose Color of Token</w:t>
+        <w:t>Pause Game</w:t>
       </w:r>
       <w:bookmarkEnd w:id="19"/>
     </w:p>
@@ -7625,7 +7203,7 @@
           </w:tcPr>
           <w:p>
             <w:r>
-              <w:t>User want to choose a token color</w:t>
+              <w:t>User wants to pause the game</w:t>
             </w:r>
           </w:p>
         </w:tc>
@@ -7647,7 +7225,7 @@
           </w:tcPr>
           <w:p>
             <w:r>
-              <w:t xml:space="preserve">User is creating a game or  he/she is a guest in a game </w:t>
+              <w:t>User is playing the game and it is his turn</w:t>
             </w:r>
           </w:p>
         </w:tc>
@@ -7669,7 +7247,7 @@
           </w:tcPr>
           <w:p>
             <w:r>
-              <w:t>User1 User2</w:t>
+              <w:t>User 1 User 2</w:t>
             </w:r>
           </w:p>
         </w:tc>
@@ -7691,20 +7269,24 @@
           </w:tcPr>
           <w:p>
             <w:r>
-              <w:t>1. User</w:t>
-            </w:r>
-            <w:r>
-              <w:t>1</w:t>
-            </w:r>
-            <w:r>
-              <w:t xml:space="preserve"> clicks on one checkboxes showing the different token colors. </w:t>
-            </w:r>
-          </w:p>
-          <w:p>
-            <w:r>
-              <w:t>2. System indicates that this User 1’s token color and informs User 2.</w:t>
-            </w:r>
-          </w:p>
+              <w:t>1. User1</w:t>
+            </w:r>
+            <w:r>
+              <w:t xml:space="preserve"> clicks on the pause button</w:t>
+            </w:r>
+            <w:r>
+              <w:t>.</w:t>
+            </w:r>
+          </w:p>
+          <w:p>
+            <w:r>
+              <w:t>2. System pauses the game and informs User 2 that the game is paused</w:t>
+            </w:r>
+            <w:r>
+              <w:t>.</w:t>
+            </w:r>
+          </w:p>
+          <w:p/>
         </w:tc>
       </w:tr>
       <w:tr>
@@ -7714,7 +7296,7 @@
           </w:tcPr>
           <w:p>
             <w:r>
-              <w:t>Exceptions</w:t>
+              <w:t>Post-condition</w:t>
             </w:r>
           </w:p>
         </w:tc>
@@ -7723,61 +7305,25 @@
             <w:tcW w:w="7938" w:type="dxa"/>
           </w:tcPr>
           <w:p>
-            <w:pPr>
-              <w:pStyle w:val="ListParagraph"/>
-              <w:numPr>
-                <w:ilvl w:val="1"/>
-                <w:numId w:val="11"/>
-              </w:numPr>
-            </w:pPr>
-            <w:r>
-              <w:t>If the color is already occupied User1 will receive an appropriate error message that he needs to choose another token color.</w:t>
-            </w:r>
-          </w:p>
-          <w:p>
-            <w:r>
-              <w:t>2.1 User 2 cannot choose the same token color as User1.</w:t>
-            </w:r>
-          </w:p>
-        </w:tc>
-      </w:tr>
-      <w:tr>
-        <w:tc>
-          <w:tcPr>
-            <w:tcW w:w="1638" w:type="dxa"/>
-          </w:tcPr>
-          <w:p>
-            <w:r>
-              <w:t>Post-Condition</w:t>
-            </w:r>
-          </w:p>
-        </w:tc>
-        <w:tc>
-          <w:tcPr>
-            <w:tcW w:w="7938" w:type="dxa"/>
-          </w:tcPr>
-          <w:p>
-            <w:r>
-              <w:t>User leaves the game</w:t>
+            <w:r>
+              <w:t>User1 paused the game, user 2 is waiting for user 1 to resume the game</w:t>
             </w:r>
           </w:p>
         </w:tc>
       </w:tr>
     </w:tbl>
+    <w:p/>
     <w:p>
       <w:pPr>
         <w:pStyle w:val="Heading1"/>
         <w:numPr>
           <w:ilvl w:val="0"/>
-          <w:numId w:val="10"/>
+          <w:numId w:val="7"/>
         </w:numPr>
       </w:pPr>
-      <w:bookmarkStart w:id="20" w:name="_Toc419460886"/>
+      <w:bookmarkStart w:id="20" w:name="_Toc422410565"/>
       <w:r>
-        <w:t>Spectate</w:t>
-      </w:r>
-      <w:r>
-        <w:t xml:space="preserve"> Game</w:t>
+        <w:t>Resume Game</w:t>
       </w:r>
       <w:bookmarkEnd w:id="20"/>
     </w:p>
@@ -7808,454 +7354,6 @@
           </w:tcPr>
           <w:p>
             <w:r>
-              <w:t>User wants to spectate a game</w:t>
-            </w:r>
-          </w:p>
-        </w:tc>
-      </w:tr>
-      <w:tr>
-        <w:tc>
-          <w:tcPr>
-            <w:tcW w:w="1638" w:type="dxa"/>
-          </w:tcPr>
-          <w:p>
-            <w:r>
-              <w:t>Pre-condition</w:t>
-            </w:r>
-          </w:p>
-        </w:tc>
-        <w:tc>
-          <w:tcPr>
-            <w:tcW w:w="7938" w:type="dxa"/>
-          </w:tcPr>
-          <w:p>
-            <w:r>
-              <w:t>User in the lobby</w:t>
-            </w:r>
-          </w:p>
-        </w:tc>
-      </w:tr>
-      <w:tr>
-        <w:tc>
-          <w:tcPr>
-            <w:tcW w:w="1638" w:type="dxa"/>
-          </w:tcPr>
-          <w:p>
-            <w:r>
-              <w:t>Actor</w:t>
-            </w:r>
-          </w:p>
-        </w:tc>
-        <w:tc>
-          <w:tcPr>
-            <w:tcW w:w="7938" w:type="dxa"/>
-          </w:tcPr>
-          <w:p>
-            <w:r>
-              <w:t>User</w:t>
-            </w:r>
-          </w:p>
-        </w:tc>
-      </w:tr>
-      <w:tr>
-        <w:tc>
-          <w:tcPr>
-            <w:tcW w:w="1638" w:type="dxa"/>
-          </w:tcPr>
-          <w:p>
-            <w:r>
-              <w:t>MSS</w:t>
-            </w:r>
-          </w:p>
-        </w:tc>
-        <w:tc>
-          <w:tcPr>
-            <w:tcW w:w="7938" w:type="dxa"/>
-          </w:tcPr>
-          <w:p>
-            <w:r>
-              <w:t>1.User selects one of the players that are in game</w:t>
-            </w:r>
-          </w:p>
-          <w:p>
-            <w:r>
-              <w:t>2.System drops down a menu</w:t>
-            </w:r>
-          </w:p>
-          <w:p>
-            <w:r>
-              <w:t>3.User clicks the spectate button</w:t>
-            </w:r>
-          </w:p>
-          <w:p>
-            <w:r>
-              <w:t>4.The system redirects the User to the Game form, all the buttons are disabled</w:t>
-            </w:r>
-          </w:p>
-        </w:tc>
-      </w:tr>
-      <w:tr>
-        <w:tc>
-          <w:tcPr>
-            <w:tcW w:w="1638" w:type="dxa"/>
-          </w:tcPr>
-          <w:p>
-            <w:r>
-              <w:t>Post-condition</w:t>
-            </w:r>
-          </w:p>
-        </w:tc>
-        <w:tc>
-          <w:tcPr>
-            <w:tcW w:w="7938" w:type="dxa"/>
-          </w:tcPr>
-          <w:p>
-            <w:r>
-              <w:t>User is now spectating an ongoing game</w:t>
-            </w:r>
-          </w:p>
-        </w:tc>
-      </w:tr>
-    </w:tbl>
-    <w:p/>
-    <w:p/>
-    <w:p/>
-    <w:p/>
-    <w:p>
-      <w:pPr>
-        <w:pStyle w:val="Heading1"/>
-        <w:numPr>
-          <w:ilvl w:val="0"/>
-          <w:numId w:val="7"/>
-        </w:numPr>
-      </w:pPr>
-      <w:bookmarkStart w:id="21" w:name="_Toc419460887"/>
-      <w:r>
-        <w:t>Replay Game</w:t>
-      </w:r>
-      <w:bookmarkEnd w:id="21"/>
-    </w:p>
-    <w:tbl>
-      <w:tblPr>
-        <w:tblStyle w:val="TableGrid"/>
-        <w:tblW w:w="0" w:type="auto"/>
-        <w:tblLook w:val="04A0" w:firstRow="1" w:lastRow="0" w:firstColumn="1" w:lastColumn="0" w:noHBand="0" w:noVBand="1"/>
-      </w:tblPr>
-      <w:tblGrid>
-        <w:gridCol w:w="1638"/>
-        <w:gridCol w:w="7938"/>
-      </w:tblGrid>
-      <w:tr>
-        <w:tc>
-          <w:tcPr>
-            <w:tcW w:w="1638" w:type="dxa"/>
-          </w:tcPr>
-          <w:p>
-            <w:r>
-              <w:t>Goal</w:t>
-            </w:r>
-          </w:p>
-        </w:tc>
-        <w:tc>
-          <w:tcPr>
-            <w:tcW w:w="7938" w:type="dxa"/>
-          </w:tcPr>
-          <w:p>
-            <w:r>
-              <w:t>User wants to replay the actions of the game</w:t>
-            </w:r>
-          </w:p>
-        </w:tc>
-      </w:tr>
-      <w:tr>
-        <w:tc>
-          <w:tcPr>
-            <w:tcW w:w="1638" w:type="dxa"/>
-          </w:tcPr>
-          <w:p>
-            <w:r>
-              <w:t>Pre-Condition</w:t>
-            </w:r>
-          </w:p>
-        </w:tc>
-        <w:tc>
-          <w:tcPr>
-            <w:tcW w:w="7938" w:type="dxa"/>
-          </w:tcPr>
-          <w:p>
-            <w:r>
-              <w:t>User just finished a game</w:t>
-            </w:r>
-          </w:p>
-        </w:tc>
-      </w:tr>
-      <w:tr>
-        <w:tc>
-          <w:tcPr>
-            <w:tcW w:w="1638" w:type="dxa"/>
-          </w:tcPr>
-          <w:p>
-            <w:r>
-              <w:t>Actor</w:t>
-            </w:r>
-          </w:p>
-        </w:tc>
-        <w:tc>
-          <w:tcPr>
-            <w:tcW w:w="7938" w:type="dxa"/>
-          </w:tcPr>
-          <w:p>
-            <w:r>
-              <w:t>User</w:t>
-            </w:r>
-          </w:p>
-        </w:tc>
-      </w:tr>
-      <w:tr>
-        <w:tc>
-          <w:tcPr>
-            <w:tcW w:w="1638" w:type="dxa"/>
-          </w:tcPr>
-          <w:p>
-            <w:r>
-              <w:t>MSS</w:t>
-            </w:r>
-          </w:p>
-        </w:tc>
-        <w:tc>
-          <w:tcPr>
-            <w:tcW w:w="7938" w:type="dxa"/>
-          </w:tcPr>
-          <w:p>
-            <w:r>
-              <w:t>1.User clicks on the replay button</w:t>
-            </w:r>
-          </w:p>
-          <w:p>
-            <w:r>
-              <w:t>2.System replay</w:t>
-            </w:r>
-            <w:r>
-              <w:t>s the game in the Game form</w:t>
-            </w:r>
-          </w:p>
-        </w:tc>
-      </w:tr>
-      <w:tr>
-        <w:tc>
-          <w:tcPr>
-            <w:tcW w:w="1638" w:type="dxa"/>
-          </w:tcPr>
-          <w:p>
-            <w:r>
-              <w:t>Post-condition</w:t>
-            </w:r>
-          </w:p>
-        </w:tc>
-        <w:tc>
-          <w:tcPr>
-            <w:tcW w:w="7938" w:type="dxa"/>
-          </w:tcPr>
-          <w:p>
-            <w:r>
-              <w:t>User is now watching his replay of his last game</w:t>
-            </w:r>
-          </w:p>
-        </w:tc>
-      </w:tr>
-    </w:tbl>
-    <w:p>
-      <w:pPr>
-        <w:pStyle w:val="Heading1"/>
-        <w:numPr>
-          <w:ilvl w:val="0"/>
-          <w:numId w:val="7"/>
-        </w:numPr>
-      </w:pPr>
-      <w:bookmarkStart w:id="22" w:name="_Toc419460888"/>
-      <w:r>
-        <w:t>Pause Game</w:t>
-      </w:r>
-      <w:bookmarkEnd w:id="22"/>
-    </w:p>
-    <w:tbl>
-      <w:tblPr>
-        <w:tblStyle w:val="TableGrid"/>
-        <w:tblW w:w="0" w:type="auto"/>
-        <w:tblLook w:val="04A0" w:firstRow="1" w:lastRow="0" w:firstColumn="1" w:lastColumn="0" w:noHBand="0" w:noVBand="1"/>
-      </w:tblPr>
-      <w:tblGrid>
-        <w:gridCol w:w="1638"/>
-        <w:gridCol w:w="7938"/>
-      </w:tblGrid>
-      <w:tr>
-        <w:tc>
-          <w:tcPr>
-            <w:tcW w:w="1638" w:type="dxa"/>
-          </w:tcPr>
-          <w:p>
-            <w:r>
-              <w:t>Goal</w:t>
-            </w:r>
-          </w:p>
-        </w:tc>
-        <w:tc>
-          <w:tcPr>
-            <w:tcW w:w="7938" w:type="dxa"/>
-          </w:tcPr>
-          <w:p>
-            <w:r>
-              <w:t>User wants to pause the game</w:t>
-            </w:r>
-          </w:p>
-        </w:tc>
-      </w:tr>
-      <w:tr>
-        <w:tc>
-          <w:tcPr>
-            <w:tcW w:w="1638" w:type="dxa"/>
-          </w:tcPr>
-          <w:p>
-            <w:r>
-              <w:t>Pre-Condition</w:t>
-            </w:r>
-          </w:p>
-        </w:tc>
-        <w:tc>
-          <w:tcPr>
-            <w:tcW w:w="7938" w:type="dxa"/>
-          </w:tcPr>
-          <w:p>
-            <w:r>
-              <w:t>User is playing the game and it is his turn</w:t>
-            </w:r>
-          </w:p>
-        </w:tc>
-      </w:tr>
-      <w:tr>
-        <w:tc>
-          <w:tcPr>
-            <w:tcW w:w="1638" w:type="dxa"/>
-          </w:tcPr>
-          <w:p>
-            <w:r>
-              <w:t>Actor</w:t>
-            </w:r>
-          </w:p>
-        </w:tc>
-        <w:tc>
-          <w:tcPr>
-            <w:tcW w:w="7938" w:type="dxa"/>
-          </w:tcPr>
-          <w:p>
-            <w:r>
-              <w:t>User 1 User 2</w:t>
-            </w:r>
-          </w:p>
-        </w:tc>
-      </w:tr>
-      <w:tr>
-        <w:tc>
-          <w:tcPr>
-            <w:tcW w:w="1638" w:type="dxa"/>
-          </w:tcPr>
-          <w:p>
-            <w:r>
-              <w:t>MSS</w:t>
-            </w:r>
-          </w:p>
-        </w:tc>
-        <w:tc>
-          <w:tcPr>
-            <w:tcW w:w="7938" w:type="dxa"/>
-          </w:tcPr>
-          <w:p>
-            <w:r>
-              <w:t>1. User1</w:t>
-            </w:r>
-            <w:r>
-              <w:t xml:space="preserve"> clicks on the pause button</w:t>
-            </w:r>
-            <w:r>
-              <w:t>.</w:t>
-            </w:r>
-          </w:p>
-          <w:p>
-            <w:r>
-              <w:t>2. System pauses the game and informs User 2 that the game is paused</w:t>
-            </w:r>
-            <w:r>
-              <w:t>.</w:t>
-            </w:r>
-          </w:p>
-          <w:p/>
-        </w:tc>
-      </w:tr>
-      <w:tr>
-        <w:tc>
-          <w:tcPr>
-            <w:tcW w:w="1638" w:type="dxa"/>
-          </w:tcPr>
-          <w:p>
-            <w:r>
-              <w:t>Post-condition</w:t>
-            </w:r>
-          </w:p>
-        </w:tc>
-        <w:tc>
-          <w:tcPr>
-            <w:tcW w:w="7938" w:type="dxa"/>
-          </w:tcPr>
-          <w:p>
-            <w:r>
-              <w:t>User1 paused the game, user 2 is waiting for user 1 to resume the game</w:t>
-            </w:r>
-          </w:p>
-        </w:tc>
-      </w:tr>
-    </w:tbl>
-    <w:p/>
-    <w:p>
-      <w:pPr>
-        <w:pStyle w:val="Heading1"/>
-        <w:numPr>
-          <w:ilvl w:val="0"/>
-          <w:numId w:val="7"/>
-        </w:numPr>
-      </w:pPr>
-      <w:bookmarkStart w:id="23" w:name="_Toc419460889"/>
-      <w:r>
-        <w:t>Resume Game</w:t>
-      </w:r>
-      <w:bookmarkEnd w:id="23"/>
-    </w:p>
-    <w:tbl>
-      <w:tblPr>
-        <w:tblStyle w:val="TableGrid"/>
-        <w:tblW w:w="0" w:type="auto"/>
-        <w:tblLook w:val="04A0" w:firstRow="1" w:lastRow="0" w:firstColumn="1" w:lastColumn="0" w:noHBand="0" w:noVBand="1"/>
-      </w:tblPr>
-      <w:tblGrid>
-        <w:gridCol w:w="1638"/>
-        <w:gridCol w:w="7938"/>
-      </w:tblGrid>
-      <w:tr>
-        <w:tc>
-          <w:tcPr>
-            <w:tcW w:w="1638" w:type="dxa"/>
-          </w:tcPr>
-          <w:p>
-            <w:r>
-              <w:t>Goal</w:t>
-            </w:r>
-          </w:p>
-        </w:tc>
-        <w:tc>
-          <w:tcPr>
-            <w:tcW w:w="7938" w:type="dxa"/>
-          </w:tcPr>
-          <w:p>
-            <w:r>
               <w:t>User wants to resume the game</w:t>
             </w:r>
           </w:p>
@@ -8368,22 +7466,16 @@
     <w:p/>
     <w:p/>
     <w:p/>
-    <w:p/>
-    <w:p/>
-    <w:p/>
-    <w:p/>
-    <w:p/>
-    <w:p/>
-    <w:p/>
     <w:p>
       <w:pPr>
         <w:pStyle w:val="Heading1"/>
       </w:pPr>
-      <w:bookmarkStart w:id="24" w:name="_Toc419460890"/>
+      <w:bookmarkStart w:id="21" w:name="_Toc422410566"/>
       <w:r>
+        <w:lastRenderedPageBreak/>
         <w:t>3. GUI</w:t>
       </w:r>
-      <w:bookmarkEnd w:id="24"/>
+      <w:bookmarkEnd w:id="21"/>
     </w:p>
     <w:p>
       <w:r>
@@ -8394,33 +7486,35 @@
       <w:pPr>
         <w:pStyle w:val="Heading2"/>
       </w:pPr>
-      <w:bookmarkStart w:id="25" w:name="_Toc419460891"/>
+      <w:bookmarkStart w:id="22" w:name="_Toc422410567"/>
       <w:r>
         <w:t>3.1 Login form</w:t>
       </w:r>
-      <w:bookmarkEnd w:id="25"/>
+      <w:r>
+        <w:t>/Registration form</w:t>
+      </w:r>
+      <w:bookmarkEnd w:id="22"/>
     </w:p>
     <w:p>
       <w:r>
         <w:rPr>
-          <w:noProof/>
-          <w:lang w:val="bg-BG" w:eastAsia="bg-BG"/>
+          <w:lang w:val="bg-BG"/>
         </w:rPr>
         <w:drawing>
-          <wp:inline distT="0" distB="0" distL="0" distR="0">
-            <wp:extent cx="2867025" cy="3371850"/>
-            <wp:effectExtent l="0" t="0" r="9525" b="0"/>
-            <wp:docPr id="4" name="Picture 4" descr="C:\Users\HP_g6\Desktop\login.png"/>
+          <wp:inline distT="0" distB="0" distL="0" distR="0" wp14:anchorId="73E355BD" wp14:editId="58878372">
+            <wp:extent cx="5029200" cy="3536156"/>
+            <wp:effectExtent l="0" t="0" r="0" b="7620"/>
+            <wp:docPr id="8" name="Content Placeholder 7"/>
             <wp:cNvGraphicFramePr>
-              <a:graphicFrameLocks xmlns:a="http://schemas.openxmlformats.org/drawingml/2006/main" noChangeAspect="1"/>
+              <a:graphicFrameLocks xmlns:a="http://schemas.openxmlformats.org/drawingml/2006/main" noGrp="1" noChangeAspect="1"/>
             </wp:cNvGraphicFramePr>
             <a:graphic xmlns:a="http://schemas.openxmlformats.org/drawingml/2006/main">
               <a:graphicData uri="http://schemas.openxmlformats.org/drawingml/2006/picture">
                 <pic:pic xmlns:pic="http://schemas.openxmlformats.org/drawingml/2006/picture">
                   <pic:nvPicPr>
-                    <pic:cNvPr id="0" name="Picture 3" descr="C:\Users\HP_g6\Desktop\login.png"/>
+                    <pic:cNvPr id="8" name="Content Placeholder 7"/>
                     <pic:cNvPicPr>
-                      <a:picLocks noChangeAspect="1" noChangeArrowheads="1"/>
+                      <a:picLocks noGrp="1" noChangeAspect="1"/>
                     </pic:cNvPicPr>
                   </pic:nvPicPr>
                   <pic:blipFill>
@@ -8431,29 +7525,29 @@
                         </a:ext>
                       </a:extLst>
                     </a:blip>
-                    <a:srcRect/>
                     <a:stretch>
                       <a:fillRect/>
                     </a:stretch>
                   </pic:blipFill>
-                  <pic:spPr bwMode="auto">
+                  <pic:spPr>
                     <a:xfrm>
                       <a:off x="0" y="0"/>
-                      <a:ext cx="2867025" cy="3371850"/>
+                      <a:ext cx="5029200" cy="3536156"/>
                     </a:xfrm>
                     <a:prstGeom prst="rect">
                       <a:avLst/>
                     </a:prstGeom>
-                    <a:noFill/>
-                    <a:ln>
-                      <a:noFill/>
-                    </a:ln>
                   </pic:spPr>
                 </pic:pic>
               </a:graphicData>
             </a:graphic>
           </wp:inline>
         </w:drawing>
+      </w:r>
+    </w:p>
+    <w:p>
+      <w:r>
+        <w:t>If you are not registered in the database, just add you username and password in the textboxes and click the ‘yes’ button.</w:t>
       </w:r>
     </w:p>
     <w:p/>
@@ -8466,19 +7560,18 @@
     <w:p/>
     <w:p/>
     <w:p/>
+    <w:p>
+      <w:pPr>
+        <w:pStyle w:val="Heading2"/>
+      </w:pPr>
+      <w:bookmarkStart w:id="23" w:name="_Toc422410568"/>
+      <w:r>
+        <w:lastRenderedPageBreak/>
+        <w:t>3.2 Lobby form</w:t>
+      </w:r>
+      <w:bookmarkEnd w:id="23"/>
+    </w:p>
     <w:p/>
-    <w:p/>
-    <w:p/>
-    <w:p>
-      <w:pPr>
-        <w:pStyle w:val="Heading2"/>
-      </w:pPr>
-      <w:bookmarkStart w:id="26" w:name="_Toc419460892"/>
-      <w:r>
-        <w:t>3.2 Registration form</w:t>
-      </w:r>
-      <w:bookmarkEnd w:id="26"/>
-    </w:p>
     <w:p>
       <w:r>
         <w:rPr>
@@ -8487,9 +7580,9 @@
         </w:rPr>
         <w:drawing>
           <wp:inline distT="0" distB="0" distL="0" distR="0">
-            <wp:extent cx="3162300" cy="4010025"/>
+            <wp:extent cx="5943600" cy="3038475"/>
             <wp:effectExtent l="0" t="0" r="0" b="9525"/>
-            <wp:docPr id="5" name="Picture 5" descr="C:\Users\HP_g6\Desktop\reg.png"/>
+            <wp:docPr id="10" name="Picture 10" descr="C:\Users\HP_g6\Desktop\lobby.png"/>
             <wp:cNvGraphicFramePr>
               <a:graphicFrameLocks xmlns:a="http://schemas.openxmlformats.org/drawingml/2006/main" noChangeAspect="1"/>
             </wp:cNvGraphicFramePr>
@@ -8497,7 +7590,7 @@
               <a:graphicData uri="http://schemas.openxmlformats.org/drawingml/2006/picture">
                 <pic:pic xmlns:pic="http://schemas.openxmlformats.org/drawingml/2006/picture">
                   <pic:nvPicPr>
-                    <pic:cNvPr id="0" name="Picture 4" descr="C:\Users\HP_g6\Desktop\reg.png"/>
+                    <pic:cNvPr id="0" name="Picture 3" descr="C:\Users\HP_g6\Desktop\lobby.png"/>
                     <pic:cNvPicPr>
                       <a:picLocks noChangeAspect="1" noChangeArrowheads="1"/>
                     </pic:cNvPicPr>
@@ -8518,7 +7611,7 @@
                   <pic:spPr bwMode="auto">
                     <a:xfrm>
                       <a:off x="0" y="0"/>
-                      <a:ext cx="3162300" cy="4010025"/>
+                      <a:ext cx="5943600" cy="3038475"/>
                     </a:xfrm>
                     <a:prstGeom prst="rect">
                       <a:avLst/>
@@ -8537,26 +7630,15 @@
     </w:p>
     <w:p/>
     <w:p/>
-    <w:p/>
-    <w:p/>
-    <w:p/>
-    <w:p/>
-    <w:p/>
-    <w:p/>
-    <w:p/>
-    <w:p/>
-    <w:p/>
-    <w:p/>
-    <w:p/>
     <w:p>
       <w:pPr>
         <w:pStyle w:val="Heading2"/>
       </w:pPr>
-      <w:bookmarkStart w:id="27" w:name="_Toc419460893"/>
+      <w:bookmarkStart w:id="24" w:name="_Toc422410569"/>
       <w:r>
-        <w:t>3.3 Lobby form</w:t>
+        <w:t>3.1 Game form</w:t>
       </w:r>
-      <w:bookmarkEnd w:id="27"/>
+      <w:bookmarkEnd w:id="24"/>
     </w:p>
     <w:p>
       <w:r>
@@ -8564,317 +7646,11 @@
           <w:noProof/>
           <w:lang w:val="bg-BG" w:eastAsia="bg-BG"/>
         </w:rPr>
-        <mc:AlternateContent>
-          <mc:Choice Requires="wps">
-            <w:drawing>
-              <wp:anchor distT="0" distB="0" distL="114300" distR="114300" simplePos="0" relativeHeight="251680256" behindDoc="0" locked="0" layoutInCell="1" allowOverlap="1" wp14:anchorId="223FEF83" wp14:editId="09D4418B">
-                <wp:simplePos x="0" y="0"/>
-                <wp:positionH relativeFrom="column">
-                  <wp:posOffset>3438525</wp:posOffset>
-                </wp:positionH>
-                <wp:positionV relativeFrom="paragraph">
-                  <wp:posOffset>4307840</wp:posOffset>
-                </wp:positionV>
-                <wp:extent cx="1057275" cy="2000250"/>
-                <wp:effectExtent l="0" t="0" r="28575" b="19050"/>
-                <wp:wrapNone/>
-                <wp:docPr id="18" name="Rectangle 18"/>
-                <wp:cNvGraphicFramePr/>
-                <a:graphic xmlns:a="http://schemas.openxmlformats.org/drawingml/2006/main">
-                  <a:graphicData uri="http://schemas.microsoft.com/office/word/2010/wordprocessingShape">
-                    <wps:wsp>
-                      <wps:cNvSpPr/>
-                      <wps:spPr>
-                        <a:xfrm>
-                          <a:off x="0" y="0"/>
-                          <a:ext cx="1057275" cy="2000250"/>
-                        </a:xfrm>
-                        <a:prstGeom prst="rect">
-                          <a:avLst/>
-                        </a:prstGeom>
-                      </wps:spPr>
-                      <wps:style>
-                        <a:lnRef idx="2">
-                          <a:schemeClr val="accent1">
-                            <a:shade val="50000"/>
-                          </a:schemeClr>
-                        </a:lnRef>
-                        <a:fillRef idx="1">
-                          <a:schemeClr val="accent1"/>
-                        </a:fillRef>
-                        <a:effectRef idx="0">
-                          <a:schemeClr val="accent1"/>
-                        </a:effectRef>
-                        <a:fontRef idx="minor">
-                          <a:schemeClr val="lt1"/>
-                        </a:fontRef>
-                      </wps:style>
-                      <wps:txbx>
-                        <w:txbxContent>
-                          <w:p>
-                            <w:pPr>
-                              <w:jc w:val="center"/>
-                            </w:pPr>
-                            <w:r>
-                              <w:t xml:space="preserve">Here you can choose </w:t>
-                            </w:r>
-                            <w:r>
-                              <w:t>to create game or you can wait somebody to invite you to a game(the Join game button will be change color).</w:t>
-                            </w:r>
-                          </w:p>
-                        </w:txbxContent>
-                      </wps:txbx>
-                      <wps:bodyPr rot="0" spcFirstLastPara="0" vertOverflow="overflow" horzOverflow="overflow" vert="horz" wrap="square" lIns="91440" tIns="45720" rIns="91440" bIns="45720" numCol="1" spcCol="0" rtlCol="0" fromWordArt="0" anchor="ctr" anchorCtr="0" forceAA="0" compatLnSpc="1">
-                        <a:prstTxWarp prst="textNoShape">
-                          <a:avLst/>
-                        </a:prstTxWarp>
-                        <a:noAutofit/>
-                      </wps:bodyPr>
-                    </wps:wsp>
-                  </a:graphicData>
-                </a:graphic>
-                <wp14:sizeRelV relativeFrom="margin">
-                  <wp14:pctHeight>0</wp14:pctHeight>
-                </wp14:sizeRelV>
-              </wp:anchor>
-            </w:drawing>
-          </mc:Choice>
-          <mc:Fallback>
-            <w:pict>
-              <v:rect w14:anchorId="223FEF83" id="Rectangle 18" o:spid="_x0000_s1026" style="position:absolute;margin-left:270.75pt;margin-top:339.2pt;width:83.25pt;height:157.5pt;z-index:251680256;visibility:visible;mso-wrap-style:square;mso-height-percent:0;mso-wrap-distance-left:9pt;mso-wrap-distance-top:0;mso-wrap-distance-right:9pt;mso-wrap-distance-bottom:0;mso-position-horizontal:absolute;mso-position-horizontal-relative:text;mso-position-vertical:absolute;mso-position-vertical-relative:text;mso-height-percent:0;mso-height-relative:margin;v-text-anchor:middle" o:gfxdata="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" fillcolor="#bdbdbd [3204]" strokecolor="#5e5e5e [1604]" strokeweight="1.25pt">
-                <v:textbox>
-                  <w:txbxContent>
-                    <w:p>
-                      <w:pPr>
-                        <w:jc w:val="center"/>
-                      </w:pPr>
-                      <w:r>
-                        <w:t xml:space="preserve">Here you can choose </w:t>
-                      </w:r>
-                      <w:r>
-                        <w:t>to create game or you can wait somebody to invite you to a game(the Join game button will be change color).</w:t>
-                      </w:r>
-                    </w:p>
-                  </w:txbxContent>
-                </v:textbox>
-              </v:rect>
-            </w:pict>
-          </mc:Fallback>
-        </mc:AlternateContent>
-      </w:r>
-      <w:r>
-        <w:rPr>
-          <w:noProof/>
-          <w:lang w:val="bg-BG" w:eastAsia="bg-BG"/>
-        </w:rPr>
-        <mc:AlternateContent>
-          <mc:Choice Requires="wps">
-            <w:drawing>
-              <wp:anchor distT="0" distB="0" distL="114300" distR="114300" simplePos="0" relativeHeight="251689472" behindDoc="0" locked="0" layoutInCell="1" allowOverlap="1" wp14:anchorId="0C346176" wp14:editId="508BB43F">
-                <wp:simplePos x="0" y="0"/>
-                <wp:positionH relativeFrom="column">
-                  <wp:posOffset>2943225</wp:posOffset>
-                </wp:positionH>
-                <wp:positionV relativeFrom="paragraph">
-                  <wp:posOffset>1164591</wp:posOffset>
-                </wp:positionV>
-                <wp:extent cx="1914525" cy="723900"/>
-                <wp:effectExtent l="0" t="0" r="28575" b="19050"/>
-                <wp:wrapNone/>
-                <wp:docPr id="19" name="Rectangle 19"/>
-                <wp:cNvGraphicFramePr/>
-                <a:graphic xmlns:a="http://schemas.openxmlformats.org/drawingml/2006/main">
-                  <a:graphicData uri="http://schemas.microsoft.com/office/word/2010/wordprocessingShape">
-                    <wps:wsp>
-                      <wps:cNvSpPr/>
-                      <wps:spPr>
-                        <a:xfrm>
-                          <a:off x="0" y="0"/>
-                          <a:ext cx="1914525" cy="723900"/>
-                        </a:xfrm>
-                        <a:prstGeom prst="rect">
-                          <a:avLst/>
-                        </a:prstGeom>
-                      </wps:spPr>
-                      <wps:style>
-                        <a:lnRef idx="2">
-                          <a:schemeClr val="accent1">
-                            <a:shade val="50000"/>
-                          </a:schemeClr>
-                        </a:lnRef>
-                        <a:fillRef idx="1">
-                          <a:schemeClr val="accent1"/>
-                        </a:fillRef>
-                        <a:effectRef idx="0">
-                          <a:schemeClr val="accent1"/>
-                        </a:effectRef>
-                        <a:fontRef idx="minor">
-                          <a:schemeClr val="lt1"/>
-                        </a:fontRef>
-                      </wps:style>
-                      <wps:txbx>
-                        <w:txbxContent>
-                          <w:p>
-                            <w:pPr>
-                              <w:jc w:val="center"/>
-                            </w:pPr>
-                            <w:r>
-                              <w:t xml:space="preserve">This will be the list of </w:t>
-                            </w:r>
-                            <w:r>
-                              <w:t>players.</w:t>
-                            </w:r>
-                          </w:p>
-                        </w:txbxContent>
-                      </wps:txbx>
-                      <wps:bodyPr rot="0" spcFirstLastPara="0" vertOverflow="overflow" horzOverflow="overflow" vert="horz" wrap="square" lIns="91440" tIns="45720" rIns="91440" bIns="45720" numCol="1" spcCol="0" rtlCol="0" fromWordArt="0" anchor="ctr" anchorCtr="0" forceAA="0" compatLnSpc="1">
-                        <a:prstTxWarp prst="textNoShape">
-                          <a:avLst/>
-                        </a:prstTxWarp>
-                        <a:noAutofit/>
-                      </wps:bodyPr>
-                    </wps:wsp>
-                  </a:graphicData>
-                </a:graphic>
-                <wp14:sizeRelH relativeFrom="margin">
-                  <wp14:pctWidth>0</wp14:pctWidth>
-                </wp14:sizeRelH>
-                <wp14:sizeRelV relativeFrom="margin">
-                  <wp14:pctHeight>0</wp14:pctHeight>
-                </wp14:sizeRelV>
-              </wp:anchor>
-            </w:drawing>
-          </mc:Choice>
-          <mc:Fallback>
-            <w:pict>
-              <v:rect w14:anchorId="0C346176" id="Rectangle 19" o:spid="_x0000_s1027" style="position:absolute;margin-left:231.75pt;margin-top:91.7pt;width:150.75pt;height:57pt;z-index:251689472;visibility:visible;mso-wrap-style:square;mso-width-percent:0;mso-height-percent:0;mso-wrap-distance-left:9pt;mso-wrap-distance-top:0;mso-wrap-distance-right:9pt;mso-wrap-distance-bottom:0;mso-position-horizontal:absolute;mso-position-horizontal-relative:text;mso-position-vertical:absolute;mso-position-vertical-relative:text;mso-width-percent:0;mso-height-percent:0;mso-width-relative:margin;mso-height-relative:margin;v-text-anchor:middle" o:gfxdata="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" fillcolor="#bdbdbd [3204]" strokecolor="#5e5e5e [1604]" strokeweight="1.25pt">
-                <v:textbox>
-                  <w:txbxContent>
-                    <w:p>
-                      <w:pPr>
-                        <w:jc w:val="center"/>
-                      </w:pPr>
-                      <w:r>
-                        <w:t xml:space="preserve">This will be the list of </w:t>
-                      </w:r>
-                      <w:r>
-                        <w:t>players.</w:t>
-                      </w:r>
-                    </w:p>
-                  </w:txbxContent>
-                </v:textbox>
-              </v:rect>
-            </w:pict>
-          </mc:Fallback>
-        </mc:AlternateContent>
-      </w:r>
-      <w:r>
-        <w:rPr>
-          <w:noProof/>
-          <w:lang w:val="bg-BG" w:eastAsia="bg-BG"/>
-        </w:rPr>
-        <mc:AlternateContent>
-          <mc:Choice Requires="wps">
-            <w:drawing>
-              <wp:anchor distT="0" distB="0" distL="114300" distR="114300" simplePos="0" relativeHeight="251666944" behindDoc="0" locked="0" layoutInCell="1" allowOverlap="1" wp14:anchorId="1A8EC090" wp14:editId="717E0876">
-                <wp:simplePos x="0" y="0"/>
-                <wp:positionH relativeFrom="column">
-                  <wp:posOffset>1304925</wp:posOffset>
-                </wp:positionH>
-                <wp:positionV relativeFrom="paragraph">
-                  <wp:posOffset>412115</wp:posOffset>
-                </wp:positionV>
-                <wp:extent cx="1057275" cy="1619250"/>
-                <wp:effectExtent l="0" t="0" r="28575" b="19050"/>
-                <wp:wrapNone/>
-                <wp:docPr id="17" name="Rectangle 17"/>
-                <wp:cNvGraphicFramePr/>
-                <a:graphic xmlns:a="http://schemas.openxmlformats.org/drawingml/2006/main">
-                  <a:graphicData uri="http://schemas.microsoft.com/office/word/2010/wordprocessingShape">
-                    <wps:wsp>
-                      <wps:cNvSpPr/>
-                      <wps:spPr>
-                        <a:xfrm>
-                          <a:off x="0" y="0"/>
-                          <a:ext cx="1057275" cy="1619250"/>
-                        </a:xfrm>
-                        <a:prstGeom prst="rect">
-                          <a:avLst/>
-                        </a:prstGeom>
-                      </wps:spPr>
-                      <wps:style>
-                        <a:lnRef idx="2">
-                          <a:schemeClr val="accent1">
-                            <a:shade val="50000"/>
-                          </a:schemeClr>
-                        </a:lnRef>
-                        <a:fillRef idx="1">
-                          <a:schemeClr val="accent1"/>
-                        </a:fillRef>
-                        <a:effectRef idx="0">
-                          <a:schemeClr val="accent1"/>
-                        </a:effectRef>
-                        <a:fontRef idx="minor">
-                          <a:schemeClr val="lt1"/>
-                        </a:fontRef>
-                      </wps:style>
-                      <wps:txbx>
-                        <w:txbxContent>
-                          <w:p>
-                            <w:pPr>
-                              <w:jc w:val="center"/>
-                            </w:pPr>
-                            <w:r>
-                              <w:t xml:space="preserve">When the user is logged in he will receive a greeting and he can see how many matches he won.  </w:t>
-                            </w:r>
-                          </w:p>
-                        </w:txbxContent>
-                      </wps:txbx>
-                      <wps:bodyPr rot="0" spcFirstLastPara="0" vertOverflow="overflow" horzOverflow="overflow" vert="horz" wrap="square" lIns="91440" tIns="45720" rIns="91440" bIns="45720" numCol="1" spcCol="0" rtlCol="0" fromWordArt="0" anchor="ctr" anchorCtr="0" forceAA="0" compatLnSpc="1">
-                        <a:prstTxWarp prst="textNoShape">
-                          <a:avLst/>
-                        </a:prstTxWarp>
-                        <a:noAutofit/>
-                      </wps:bodyPr>
-                    </wps:wsp>
-                  </a:graphicData>
-                </a:graphic>
-                <wp14:sizeRelV relativeFrom="margin">
-                  <wp14:pctHeight>0</wp14:pctHeight>
-                </wp14:sizeRelV>
-              </wp:anchor>
-            </w:drawing>
-          </mc:Choice>
-          <mc:Fallback>
-            <w:pict>
-              <v:rect w14:anchorId="1A8EC090" id="Rectangle 17" o:spid="_x0000_s1028" style="position:absolute;margin-left:102.75pt;margin-top:32.45pt;width:83.25pt;height:127.5pt;z-index:251666944;visibility:visible;mso-wrap-style:square;mso-height-percent:0;mso-wrap-distance-left:9pt;mso-wrap-distance-top:0;mso-wrap-distance-right:9pt;mso-wrap-distance-bottom:0;mso-position-horizontal:absolute;mso-position-horizontal-relative:text;mso-position-vertical:absolute;mso-position-vertical-relative:text;mso-height-percent:0;mso-height-relative:margin;v-text-anchor:middle" o:gfxdata="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" fillcolor="#bdbdbd [3204]" strokecolor="#5e5e5e [1604]" strokeweight="1.25pt">
-                <v:textbox>
-                  <w:txbxContent>
-                    <w:p>
-                      <w:pPr>
-                        <w:jc w:val="center"/>
-                      </w:pPr>
-                      <w:r>
-                        <w:t xml:space="preserve">When the user is logged in he will receive a greeting and he can see how many matches he won.  </w:t>
-                      </w:r>
-                    </w:p>
-                  </w:txbxContent>
-                </v:textbox>
-              </v:rect>
-            </w:pict>
-          </mc:Fallback>
-        </mc:AlternateContent>
-      </w:r>
-      <w:r>
-        <w:rPr>
-          <w:noProof/>
-          <w:lang w:val="bg-BG" w:eastAsia="bg-BG"/>
-        </w:rPr>
         <w:drawing>
-          <wp:inline distT="0" distB="0" distL="0" distR="0" wp14:anchorId="0B1780E5" wp14:editId="1FB88592">
-            <wp:extent cx="5943600" cy="4467225"/>
-            <wp:effectExtent l="0" t="0" r="0" b="9525"/>
-            <wp:docPr id="6" name="Picture 6" descr="C:\Users\HP_g6\Desktop\Lobby.png"/>
+          <wp:inline distT="0" distB="0" distL="0" distR="0">
+            <wp:extent cx="5934075" cy="3076575"/>
+            <wp:effectExtent l="0" t="0" r="9525" b="9525"/>
+            <wp:docPr id="2" name="Picture 2" descr="C:\Users\HP_g6\Desktop\game.png"/>
             <wp:cNvGraphicFramePr>
               <a:graphicFrameLocks xmlns:a="http://schemas.openxmlformats.org/drawingml/2006/main" noChangeAspect="1"/>
             </wp:cNvGraphicFramePr>
@@ -8882,7 +7658,7 @@
               <a:graphicData uri="http://schemas.openxmlformats.org/drawingml/2006/picture">
                 <pic:pic xmlns:pic="http://schemas.openxmlformats.org/drawingml/2006/picture">
                   <pic:nvPicPr>
-                    <pic:cNvPr id="0" name="Picture 5" descr="C:\Users\HP_g6\Desktop\Lobby.png"/>
+                    <pic:cNvPr id="0" name="Picture 2" descr="C:\Users\HP_g6\Desktop\game.png"/>
                     <pic:cNvPicPr>
                       <a:picLocks noChangeAspect="1" noChangeArrowheads="1"/>
                     </pic:cNvPicPr>
@@ -8903,732 +7679,7 @@
                   <pic:spPr bwMode="auto">
                     <a:xfrm>
                       <a:off x="0" y="0"/>
-                      <a:ext cx="5943600" cy="4467225"/>
-                    </a:xfrm>
-                    <a:prstGeom prst="rect">
-                      <a:avLst/>
-                    </a:prstGeom>
-                    <a:noFill/>
-                    <a:ln>
-                      <a:noFill/>
-                    </a:ln>
-                  </pic:spPr>
-                </pic:pic>
-              </a:graphicData>
-            </a:graphic>
-          </wp:inline>
-        </w:drawing>
-      </w:r>
-    </w:p>
-    <w:p/>
-    <w:p/>
-    <w:p/>
-    <w:p/>
-    <w:p/>
-    <w:p/>
-    <w:p/>
-    <w:p/>
-    <w:p/>
-    <w:p/>
-    <w:p/>
-    <w:p>
-      <w:pPr>
-        <w:pStyle w:val="Heading2"/>
-      </w:pPr>
-      <w:bookmarkStart w:id="28" w:name="_Toc419460894"/>
-      <w:r>
-        <w:t>3.4 Game Creator form</w:t>
-      </w:r>
-      <w:bookmarkEnd w:id="28"/>
-    </w:p>
-    <w:p>
-      <w:r>
-        <w:rPr>
-          <w:noProof/>
-          <w:lang w:val="bg-BG" w:eastAsia="bg-BG"/>
-        </w:rPr>
-        <mc:AlternateContent>
-          <mc:Choice Requires="wps">
-            <w:drawing>
-              <wp:anchor distT="0" distB="0" distL="114300" distR="114300" simplePos="0" relativeHeight="251651584" behindDoc="0" locked="0" layoutInCell="1" allowOverlap="1" wp14:anchorId="10B41F96" wp14:editId="692C6F78">
-                <wp:simplePos x="0" y="0"/>
-                <wp:positionH relativeFrom="column">
-                  <wp:posOffset>1638300</wp:posOffset>
-                </wp:positionH>
-                <wp:positionV relativeFrom="paragraph">
-                  <wp:posOffset>2879090</wp:posOffset>
-                </wp:positionV>
-                <wp:extent cx="1057275" cy="809625"/>
-                <wp:effectExtent l="0" t="0" r="28575" b="28575"/>
-                <wp:wrapNone/>
-                <wp:docPr id="14" name="Rectangle 14"/>
-                <wp:cNvGraphicFramePr/>
-                <a:graphic xmlns:a="http://schemas.openxmlformats.org/drawingml/2006/main">
-                  <a:graphicData uri="http://schemas.microsoft.com/office/word/2010/wordprocessingShape">
-                    <wps:wsp>
-                      <wps:cNvSpPr/>
-                      <wps:spPr>
-                        <a:xfrm>
-                          <a:off x="0" y="0"/>
-                          <a:ext cx="1057275" cy="809625"/>
-                        </a:xfrm>
-                        <a:prstGeom prst="rect">
-                          <a:avLst/>
-                        </a:prstGeom>
-                      </wps:spPr>
-                      <wps:style>
-                        <a:lnRef idx="2">
-                          <a:schemeClr val="accent1">
-                            <a:shade val="50000"/>
-                          </a:schemeClr>
-                        </a:lnRef>
-                        <a:fillRef idx="1">
-                          <a:schemeClr val="accent1"/>
-                        </a:fillRef>
-                        <a:effectRef idx="0">
-                          <a:schemeClr val="accent1"/>
-                        </a:effectRef>
-                        <a:fontRef idx="minor">
-                          <a:schemeClr val="lt1"/>
-                        </a:fontRef>
-                      </wps:style>
-                      <wps:txbx>
-                        <w:txbxContent>
-                          <w:p>
-                            <w:pPr>
-                              <w:jc w:val="center"/>
-                            </w:pPr>
-                            <w:r>
-                              <w:t>Here you can choose the color of your token.</w:t>
-                            </w:r>
-                          </w:p>
-                        </w:txbxContent>
-                      </wps:txbx>
-                      <wps:bodyPr rot="0" spcFirstLastPara="0" vertOverflow="overflow" horzOverflow="overflow" vert="horz" wrap="square" lIns="91440" tIns="45720" rIns="91440" bIns="45720" numCol="1" spcCol="0" rtlCol="0" fromWordArt="0" anchor="ctr" anchorCtr="0" forceAA="0" compatLnSpc="1">
-                        <a:prstTxWarp prst="textNoShape">
-                          <a:avLst/>
-                        </a:prstTxWarp>
-                        <a:noAutofit/>
-                      </wps:bodyPr>
-                    </wps:wsp>
-                  </a:graphicData>
-                </a:graphic>
-                <wp14:sizeRelV relativeFrom="margin">
-                  <wp14:pctHeight>0</wp14:pctHeight>
-                </wp14:sizeRelV>
-              </wp:anchor>
-            </w:drawing>
-          </mc:Choice>
-          <mc:Fallback>
-            <w:pict>
-              <v:rect w14:anchorId="10B41F96" id="Rectangle 14" o:spid="_x0000_s1029" style="position:absolute;margin-left:129pt;margin-top:226.7pt;width:83.25pt;height:63.75pt;z-index:251651584;visibility:visible;mso-wrap-style:square;mso-height-percent:0;mso-wrap-distance-left:9pt;mso-wrap-distance-top:0;mso-wrap-distance-right:9pt;mso-wrap-distance-bottom:0;mso-position-horizontal:absolute;mso-position-horizontal-relative:text;mso-position-vertical:absolute;mso-position-vertical-relative:text;mso-height-percent:0;mso-height-relative:margin;v-text-anchor:middle" o:gfxdata="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" fillcolor="#bdbdbd [3204]" strokecolor="#5e5e5e [1604]" strokeweight="1.25pt">
-                <v:textbox>
-                  <w:txbxContent>
-                    <w:p>
-                      <w:pPr>
-                        <w:jc w:val="center"/>
-                      </w:pPr>
-                      <w:r>
-                        <w:t>Here you can choose the color of your token.</w:t>
-                      </w:r>
-                    </w:p>
-                  </w:txbxContent>
-                </v:textbox>
-              </v:rect>
-            </w:pict>
-          </mc:Fallback>
-        </mc:AlternateContent>
-      </w:r>
-      <w:r>
-        <w:rPr>
-          <w:noProof/>
-          <w:lang w:val="bg-BG" w:eastAsia="bg-BG"/>
-        </w:rPr>
-        <mc:AlternateContent>
-          <mc:Choice Requires="wps">
-            <w:drawing>
-              <wp:anchor distT="0" distB="0" distL="114300" distR="114300" simplePos="0" relativeHeight="251645440" behindDoc="0" locked="0" layoutInCell="1" allowOverlap="1" wp14:anchorId="71830ED3" wp14:editId="4BDC99CE">
-                <wp:simplePos x="0" y="0"/>
-                <wp:positionH relativeFrom="column">
-                  <wp:posOffset>2876550</wp:posOffset>
-                </wp:positionH>
-                <wp:positionV relativeFrom="paragraph">
-                  <wp:posOffset>793115</wp:posOffset>
-                </wp:positionV>
-                <wp:extent cx="1914525" cy="1095375"/>
-                <wp:effectExtent l="0" t="0" r="28575" b="28575"/>
-                <wp:wrapNone/>
-                <wp:docPr id="13" name="Rectangle 13"/>
-                <wp:cNvGraphicFramePr/>
-                <a:graphic xmlns:a="http://schemas.openxmlformats.org/drawingml/2006/main">
-                  <a:graphicData uri="http://schemas.microsoft.com/office/word/2010/wordprocessingShape">
-                    <wps:wsp>
-                      <wps:cNvSpPr/>
-                      <wps:spPr>
-                        <a:xfrm>
-                          <a:off x="0" y="0"/>
-                          <a:ext cx="1914525" cy="1095375"/>
-                        </a:xfrm>
-                        <a:prstGeom prst="rect">
-                          <a:avLst/>
-                        </a:prstGeom>
-                      </wps:spPr>
-                      <wps:style>
-                        <a:lnRef idx="2">
-                          <a:schemeClr val="accent1">
-                            <a:shade val="50000"/>
-                          </a:schemeClr>
-                        </a:lnRef>
-                        <a:fillRef idx="1">
-                          <a:schemeClr val="accent1"/>
-                        </a:fillRef>
-                        <a:effectRef idx="0">
-                          <a:schemeClr val="accent1"/>
-                        </a:effectRef>
-                        <a:fontRef idx="minor">
-                          <a:schemeClr val="lt1"/>
-                        </a:fontRef>
-                      </wps:style>
-                      <wps:txbx>
-                        <w:txbxContent>
-                          <w:p>
-                            <w:pPr>
-                              <w:jc w:val="center"/>
-                            </w:pPr>
-                            <w:r>
-                              <w:t xml:space="preserve">This will be the list of players </w:t>
-                            </w:r>
-                            <w:r>
-                              <w:t>that the creator can invite in the game.</w:t>
-                            </w:r>
-                          </w:p>
-                        </w:txbxContent>
-                      </wps:txbx>
-                      <wps:bodyPr rot="0" spcFirstLastPara="0" vertOverflow="overflow" horzOverflow="overflow" vert="horz" wrap="square" lIns="91440" tIns="45720" rIns="91440" bIns="45720" numCol="1" spcCol="0" rtlCol="0" fromWordArt="0" anchor="ctr" anchorCtr="0" forceAA="0" compatLnSpc="1">
-                        <a:prstTxWarp prst="textNoShape">
-                          <a:avLst/>
-                        </a:prstTxWarp>
-                        <a:noAutofit/>
-                      </wps:bodyPr>
-                    </wps:wsp>
-                  </a:graphicData>
-                </a:graphic>
-                <wp14:sizeRelH relativeFrom="margin">
-                  <wp14:pctWidth>0</wp14:pctWidth>
-                </wp14:sizeRelH>
-                <wp14:sizeRelV relativeFrom="margin">
-                  <wp14:pctHeight>0</wp14:pctHeight>
-                </wp14:sizeRelV>
-              </wp:anchor>
-            </w:drawing>
-          </mc:Choice>
-          <mc:Fallback>
-            <w:pict>
-              <v:rect w14:anchorId="71830ED3" id="Rectangle 13" o:spid="_x0000_s1030" style="position:absolute;margin-left:226.5pt;margin-top:62.45pt;width:150.75pt;height:86.25pt;z-index:251645440;visibility:visible;mso-wrap-style:square;mso-width-percent:0;mso-height-percent:0;mso-wrap-distance-left:9pt;mso-wrap-distance-top:0;mso-wrap-distance-right:9pt;mso-wrap-distance-bottom:0;mso-position-horizontal:absolute;mso-position-horizontal-relative:text;mso-position-vertical:absolute;mso-position-vertical-relative:text;mso-width-percent:0;mso-height-percent:0;mso-width-relative:margin;mso-height-relative:margin;v-text-anchor:middle" o:gfxdata="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" fillcolor="#bdbdbd [3204]" strokecolor="#5e5e5e [1604]" strokeweight="1.25pt">
-                <v:textbox>
-                  <w:txbxContent>
-                    <w:p>
-                      <w:pPr>
-                        <w:jc w:val="center"/>
-                      </w:pPr>
-                      <w:r>
-                        <w:t xml:space="preserve">This will be the list of players </w:t>
-                      </w:r>
-                      <w:r>
-                        <w:t>that the creator can invite in the game.</w:t>
-                      </w:r>
-                    </w:p>
-                  </w:txbxContent>
-                </v:textbox>
-              </v:rect>
-            </w:pict>
-          </mc:Fallback>
-        </mc:AlternateContent>
-      </w:r>
-      <w:r>
-        <w:rPr>
-          <w:noProof/>
-          <w:lang w:val="bg-BG" w:eastAsia="bg-BG"/>
-        </w:rPr>
-        <mc:AlternateContent>
-          <mc:Choice Requires="wps">
-            <w:drawing>
-              <wp:anchor distT="0" distB="0" distL="114300" distR="114300" simplePos="0" relativeHeight="251639296" behindDoc="0" locked="0" layoutInCell="1" allowOverlap="1" wp14:anchorId="69055611" wp14:editId="0CC3A90A">
-                <wp:simplePos x="0" y="0"/>
-                <wp:positionH relativeFrom="column">
-                  <wp:posOffset>238125</wp:posOffset>
-                </wp:positionH>
-                <wp:positionV relativeFrom="paragraph">
-                  <wp:posOffset>916940</wp:posOffset>
-                </wp:positionV>
-                <wp:extent cx="1057275" cy="809625"/>
-                <wp:effectExtent l="0" t="0" r="28575" b="28575"/>
-                <wp:wrapNone/>
-                <wp:docPr id="12" name="Rectangle 12"/>
-                <wp:cNvGraphicFramePr/>
-                <a:graphic xmlns:a="http://schemas.openxmlformats.org/drawingml/2006/main">
-                  <a:graphicData uri="http://schemas.microsoft.com/office/word/2010/wordprocessingShape">
-                    <wps:wsp>
-                      <wps:cNvSpPr/>
-                      <wps:spPr>
-                        <a:xfrm>
-                          <a:off x="0" y="0"/>
-                          <a:ext cx="1057275" cy="809625"/>
-                        </a:xfrm>
-                        <a:prstGeom prst="rect">
-                          <a:avLst/>
-                        </a:prstGeom>
-                      </wps:spPr>
-                      <wps:style>
-                        <a:lnRef idx="2">
-                          <a:schemeClr val="accent1">
-                            <a:shade val="50000"/>
-                          </a:schemeClr>
-                        </a:lnRef>
-                        <a:fillRef idx="1">
-                          <a:schemeClr val="accent1"/>
-                        </a:fillRef>
-                        <a:effectRef idx="0">
-                          <a:schemeClr val="accent1"/>
-                        </a:effectRef>
-                        <a:fontRef idx="minor">
-                          <a:schemeClr val="lt1"/>
-                        </a:fontRef>
-                      </wps:style>
-                      <wps:txbx>
-                        <w:txbxContent>
-                          <w:p>
-                            <w:pPr>
-                              <w:jc w:val="center"/>
-                            </w:pPr>
-                            <w:r>
-                              <w:t>This will be the list of players joined the game</w:t>
-                            </w:r>
-                          </w:p>
-                        </w:txbxContent>
-                      </wps:txbx>
-                      <wps:bodyPr rot="0" spcFirstLastPara="0" vertOverflow="overflow" horzOverflow="overflow" vert="horz" wrap="square" lIns="91440" tIns="45720" rIns="91440" bIns="45720" numCol="1" spcCol="0" rtlCol="0" fromWordArt="0" anchor="ctr" anchorCtr="0" forceAA="0" compatLnSpc="1">
-                        <a:prstTxWarp prst="textNoShape">
-                          <a:avLst/>
-                        </a:prstTxWarp>
-                        <a:noAutofit/>
-                      </wps:bodyPr>
-                    </wps:wsp>
-                  </a:graphicData>
-                </a:graphic>
-                <wp14:sizeRelV relativeFrom="margin">
-                  <wp14:pctHeight>0</wp14:pctHeight>
-                </wp14:sizeRelV>
-              </wp:anchor>
-            </w:drawing>
-          </mc:Choice>
-          <mc:Fallback>
-            <w:pict>
-              <v:rect w14:anchorId="69055611" id="Rectangle 12" o:spid="_x0000_s1031" style="position:absolute;margin-left:18.75pt;margin-top:72.2pt;width:83.25pt;height:63.75pt;z-index:251639296;visibility:visible;mso-wrap-style:square;mso-height-percent:0;mso-wrap-distance-left:9pt;mso-wrap-distance-top:0;mso-wrap-distance-right:9pt;mso-wrap-distance-bottom:0;mso-position-horizontal:absolute;mso-position-horizontal-relative:text;mso-position-vertical:absolute;mso-position-vertical-relative:text;mso-height-percent:0;mso-height-relative:margin;v-text-anchor:middle" o:gfxdata="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" fillcolor="#bdbdbd [3204]" strokecolor="#5e5e5e [1604]" strokeweight="1.25pt">
-                <v:textbox>
-                  <w:txbxContent>
-                    <w:p>
-                      <w:pPr>
-                        <w:jc w:val="center"/>
-                      </w:pPr>
-                      <w:r>
-                        <w:t>This will be the list of players joined the game</w:t>
-                      </w:r>
-                    </w:p>
-                  </w:txbxContent>
-                </v:textbox>
-              </v:rect>
-            </w:pict>
-          </mc:Fallback>
-        </mc:AlternateContent>
-      </w:r>
-      <w:r>
-        <w:rPr>
-          <w:noProof/>
-          <w:lang w:val="bg-BG" w:eastAsia="bg-BG"/>
-        </w:rPr>
-        <w:drawing>
-          <wp:inline distT="0" distB="0" distL="0" distR="0">
-            <wp:extent cx="5943600" cy="4010025"/>
-            <wp:effectExtent l="0" t="0" r="0" b="9525"/>
-            <wp:docPr id="7" name="Picture 7" descr="C:\Users\HP_g6\Desktop\Game creator.png"/>
-            <wp:cNvGraphicFramePr>
-              <a:graphicFrameLocks xmlns:a="http://schemas.openxmlformats.org/drawingml/2006/main" noChangeAspect="1"/>
-            </wp:cNvGraphicFramePr>
-            <a:graphic xmlns:a="http://schemas.openxmlformats.org/drawingml/2006/main">
-              <a:graphicData uri="http://schemas.openxmlformats.org/drawingml/2006/picture">
-                <pic:pic xmlns:pic="http://schemas.openxmlformats.org/drawingml/2006/picture">
-                  <pic:nvPicPr>
-                    <pic:cNvPr id="0" name="Picture 6" descr="C:\Users\HP_g6\Desktop\Game creator.png"/>
-                    <pic:cNvPicPr>
-                      <a:picLocks noChangeAspect="1" noChangeArrowheads="1"/>
-                    </pic:cNvPicPr>
-                  </pic:nvPicPr>
-                  <pic:blipFill>
-                    <a:blip r:embed="rId20">
-                      <a:extLst>
-                        <a:ext uri="{28A0092B-C50C-407E-A947-70E740481C1C}">
-                          <a14:useLocalDpi xmlns:a14="http://schemas.microsoft.com/office/drawing/2010/main" val="0"/>
-                        </a:ext>
-                      </a:extLst>
-                    </a:blip>
-                    <a:srcRect/>
-                    <a:stretch>
-                      <a:fillRect/>
-                    </a:stretch>
-                  </pic:blipFill>
-                  <pic:spPr bwMode="auto">
-                    <a:xfrm>
-                      <a:off x="0" y="0"/>
-                      <a:ext cx="5943600" cy="4010025"/>
-                    </a:xfrm>
-                    <a:prstGeom prst="rect">
-                      <a:avLst/>
-                    </a:prstGeom>
-                    <a:noFill/>
-                    <a:ln>
-                      <a:noFill/>
-                    </a:ln>
-                  </pic:spPr>
-                </pic:pic>
-              </a:graphicData>
-            </a:graphic>
-          </wp:inline>
-        </w:drawing>
-      </w:r>
-    </w:p>
-    <w:p/>
-    <w:p/>
-    <w:p/>
-    <w:p/>
-    <w:p/>
-    <w:p/>
-    <w:p/>
-    <w:p/>
-    <w:p/>
-    <w:p/>
-    <w:p/>
-    <w:p/>
-    <w:p/>
-    <w:p>
-      <w:pPr>
-        <w:pStyle w:val="Heading2"/>
-      </w:pPr>
-      <w:bookmarkStart w:id="29" w:name="_Toc419460895"/>
-      <w:r>
-        <w:t>3.5 Join the game</w:t>
-      </w:r>
-      <w:r>
-        <w:t xml:space="preserve"> form</w:t>
-      </w:r>
-      <w:bookmarkEnd w:id="29"/>
-    </w:p>
-    <w:p>
-      <w:r>
-        <w:rPr>
-          <w:noProof/>
-          <w:lang w:val="bg-BG" w:eastAsia="bg-BG"/>
-        </w:rPr>
-        <mc:AlternateContent>
-          <mc:Choice Requires="wps">
-            <w:drawing>
-              <wp:anchor distT="0" distB="0" distL="114300" distR="114300" simplePos="0" relativeHeight="251657728" behindDoc="0" locked="0" layoutInCell="1" allowOverlap="1" wp14:anchorId="078E4B99" wp14:editId="78F6F077">
-                <wp:simplePos x="0" y="0"/>
-                <wp:positionH relativeFrom="column">
-                  <wp:posOffset>3762375</wp:posOffset>
-                </wp:positionH>
-                <wp:positionV relativeFrom="paragraph">
-                  <wp:posOffset>1002665</wp:posOffset>
-                </wp:positionV>
-                <wp:extent cx="1057275" cy="809625"/>
-                <wp:effectExtent l="0" t="0" r="28575" b="28575"/>
-                <wp:wrapNone/>
-                <wp:docPr id="16" name="Rectangle 16"/>
-                <wp:cNvGraphicFramePr/>
-                <a:graphic xmlns:a="http://schemas.openxmlformats.org/drawingml/2006/main">
-                  <a:graphicData uri="http://schemas.microsoft.com/office/word/2010/wordprocessingShape">
-                    <wps:wsp>
-                      <wps:cNvSpPr/>
-                      <wps:spPr>
-                        <a:xfrm>
-                          <a:off x="0" y="0"/>
-                          <a:ext cx="1057275" cy="809625"/>
-                        </a:xfrm>
-                        <a:prstGeom prst="rect">
-                          <a:avLst/>
-                        </a:prstGeom>
-                      </wps:spPr>
-                      <wps:style>
-                        <a:lnRef idx="2">
-                          <a:schemeClr val="accent1">
-                            <a:shade val="50000"/>
-                          </a:schemeClr>
-                        </a:lnRef>
-                        <a:fillRef idx="1">
-                          <a:schemeClr val="accent1"/>
-                        </a:fillRef>
-                        <a:effectRef idx="0">
-                          <a:schemeClr val="accent1"/>
-                        </a:effectRef>
-                        <a:fontRef idx="minor">
-                          <a:schemeClr val="lt1"/>
-                        </a:fontRef>
-                      </wps:style>
-                      <wps:txbx>
-                        <w:txbxContent>
-                          <w:p>
-                            <w:pPr>
-                              <w:jc w:val="center"/>
-                            </w:pPr>
-                            <w:r>
-                              <w:t>Here you can choose the color of your token.</w:t>
-                            </w:r>
-                          </w:p>
-                        </w:txbxContent>
-                      </wps:txbx>
-                      <wps:bodyPr rot="0" spcFirstLastPara="0" vertOverflow="overflow" horzOverflow="overflow" vert="horz" wrap="square" lIns="91440" tIns="45720" rIns="91440" bIns="45720" numCol="1" spcCol="0" rtlCol="0" fromWordArt="0" anchor="ctr" anchorCtr="0" forceAA="0" compatLnSpc="1">
-                        <a:prstTxWarp prst="textNoShape">
-                          <a:avLst/>
-                        </a:prstTxWarp>
-                        <a:noAutofit/>
-                      </wps:bodyPr>
-                    </wps:wsp>
-                  </a:graphicData>
-                </a:graphic>
-                <wp14:sizeRelV relativeFrom="margin">
-                  <wp14:pctHeight>0</wp14:pctHeight>
-                </wp14:sizeRelV>
-              </wp:anchor>
-            </w:drawing>
-          </mc:Choice>
-          <mc:Fallback>
-            <w:pict>
-              <v:rect w14:anchorId="078E4B99" id="Rectangle 16" o:spid="_x0000_s1032" style="position:absolute;margin-left:296.25pt;margin-top:78.95pt;width:83.25pt;height:63.75pt;z-index:251657728;visibility:visible;mso-wrap-style:square;mso-height-percent:0;mso-wrap-distance-left:9pt;mso-wrap-distance-top:0;mso-wrap-distance-right:9pt;mso-wrap-distance-bottom:0;mso-position-horizontal:absolute;mso-position-horizontal-relative:text;mso-position-vertical:absolute;mso-position-vertical-relative:text;mso-height-percent:0;mso-height-relative:margin;v-text-anchor:middle" o:gfxdata="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" fillcolor="#bdbdbd [3204]" strokecolor="#5e5e5e [1604]" strokeweight="1.25pt">
-                <v:textbox>
-                  <w:txbxContent>
-                    <w:p>
-                      <w:pPr>
-                        <w:jc w:val="center"/>
-                      </w:pPr>
-                      <w:r>
-                        <w:t>Here you can choose the color of your token.</w:t>
-                      </w:r>
-                    </w:p>
-                  </w:txbxContent>
-                </v:textbox>
-              </v:rect>
-            </w:pict>
-          </mc:Fallback>
-        </mc:AlternateContent>
-      </w:r>
-      <w:r>
-        <w:rPr>
-          <w:noProof/>
-          <w:lang w:val="bg-BG" w:eastAsia="bg-BG"/>
-        </w:rPr>
-        <mc:AlternateContent>
-          <mc:Choice Requires="wps">
-            <w:drawing>
-              <wp:anchor distT="0" distB="0" distL="114300" distR="114300" simplePos="0" relativeHeight="251632128" behindDoc="0" locked="0" layoutInCell="1" allowOverlap="1" wp14:anchorId="38A1F98A" wp14:editId="38EEED9D">
-                <wp:simplePos x="0" y="0"/>
-                <wp:positionH relativeFrom="column">
-                  <wp:posOffset>323850</wp:posOffset>
-                </wp:positionH>
-                <wp:positionV relativeFrom="paragraph">
-                  <wp:posOffset>745489</wp:posOffset>
-                </wp:positionV>
-                <wp:extent cx="1057275" cy="809625"/>
-                <wp:effectExtent l="0" t="0" r="28575" b="28575"/>
-                <wp:wrapNone/>
-                <wp:docPr id="11" name="Rectangle 11"/>
-                <wp:cNvGraphicFramePr/>
-                <a:graphic xmlns:a="http://schemas.openxmlformats.org/drawingml/2006/main">
-                  <a:graphicData uri="http://schemas.microsoft.com/office/word/2010/wordprocessingShape">
-                    <wps:wsp>
-                      <wps:cNvSpPr/>
-                      <wps:spPr>
-                        <a:xfrm>
-                          <a:off x="0" y="0"/>
-                          <a:ext cx="1057275" cy="809625"/>
-                        </a:xfrm>
-                        <a:prstGeom prst="rect">
-                          <a:avLst/>
-                        </a:prstGeom>
-                      </wps:spPr>
-                      <wps:style>
-                        <a:lnRef idx="2">
-                          <a:schemeClr val="accent1">
-                            <a:shade val="50000"/>
-                          </a:schemeClr>
-                        </a:lnRef>
-                        <a:fillRef idx="1">
-                          <a:schemeClr val="accent1"/>
-                        </a:fillRef>
-                        <a:effectRef idx="0">
-                          <a:schemeClr val="accent1"/>
-                        </a:effectRef>
-                        <a:fontRef idx="minor">
-                          <a:schemeClr val="lt1"/>
-                        </a:fontRef>
-                      </wps:style>
-                      <wps:txbx>
-                        <w:txbxContent>
-                          <w:p>
-                            <w:pPr>
-                              <w:jc w:val="center"/>
-                            </w:pPr>
-                            <w:r>
-                              <w:t>This will be the list of players joined the game</w:t>
-                            </w:r>
-                          </w:p>
-                        </w:txbxContent>
-                      </wps:txbx>
-                      <wps:bodyPr rot="0" spcFirstLastPara="0" vertOverflow="overflow" horzOverflow="overflow" vert="horz" wrap="square" lIns="91440" tIns="45720" rIns="91440" bIns="45720" numCol="1" spcCol="0" rtlCol="0" fromWordArt="0" anchor="ctr" anchorCtr="0" forceAA="0" compatLnSpc="1">
-                        <a:prstTxWarp prst="textNoShape">
-                          <a:avLst/>
-                        </a:prstTxWarp>
-                        <a:noAutofit/>
-                      </wps:bodyPr>
-                    </wps:wsp>
-                  </a:graphicData>
-                </a:graphic>
-                <wp14:sizeRelV relativeFrom="margin">
-                  <wp14:pctHeight>0</wp14:pctHeight>
-                </wp14:sizeRelV>
-              </wp:anchor>
-            </w:drawing>
-          </mc:Choice>
-          <mc:Fallback>
-            <w:pict>
-              <v:rect w14:anchorId="38A1F98A" id="Rectangle 11" o:spid="_x0000_s1033" style="position:absolute;margin-left:25.5pt;margin-top:58.7pt;width:83.25pt;height:63.75pt;z-index:251632128;visibility:visible;mso-wrap-style:square;mso-height-percent:0;mso-wrap-distance-left:9pt;mso-wrap-distance-top:0;mso-wrap-distance-right:9pt;mso-wrap-distance-bottom:0;mso-position-horizontal:absolute;mso-position-horizontal-relative:text;mso-position-vertical:absolute;mso-position-vertical-relative:text;mso-height-percent:0;mso-height-relative:margin;v-text-anchor:middle" o:gfxdata="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" fillcolor="#bdbdbd [3204]" strokecolor="#5e5e5e [1604]" strokeweight="1.25pt">
-                <v:textbox>
-                  <w:txbxContent>
-                    <w:p>
-                      <w:pPr>
-                        <w:jc w:val="center"/>
-                      </w:pPr>
-                      <w:r>
-                        <w:t>This will be the list of players joined the game</w:t>
-                      </w:r>
-                    </w:p>
-                  </w:txbxContent>
-                </v:textbox>
-              </v:rect>
-            </w:pict>
-          </mc:Fallback>
-        </mc:AlternateContent>
-      </w:r>
-      <w:r>
-        <w:rPr>
-          <w:noProof/>
-          <w:lang w:val="bg-BG" w:eastAsia="bg-BG"/>
-        </w:rPr>
-        <w:drawing>
-          <wp:inline distT="0" distB="0" distL="0" distR="0">
-            <wp:extent cx="4267200" cy="3409950"/>
-            <wp:effectExtent l="0" t="0" r="0" b="0"/>
-            <wp:docPr id="8" name="Picture 8" descr="C:\Users\HP_g6\Desktop\Guest.png"/>
-            <wp:cNvGraphicFramePr>
-              <a:graphicFrameLocks xmlns:a="http://schemas.openxmlformats.org/drawingml/2006/main" noChangeAspect="1"/>
-            </wp:cNvGraphicFramePr>
-            <a:graphic xmlns:a="http://schemas.openxmlformats.org/drawingml/2006/main">
-              <a:graphicData uri="http://schemas.openxmlformats.org/drawingml/2006/picture">
-                <pic:pic xmlns:pic="http://schemas.openxmlformats.org/drawingml/2006/picture">
-                  <pic:nvPicPr>
-                    <pic:cNvPr id="0" name="Picture 7" descr="C:\Users\HP_g6\Desktop\Guest.png"/>
-                    <pic:cNvPicPr>
-                      <a:picLocks noChangeAspect="1" noChangeArrowheads="1"/>
-                    </pic:cNvPicPr>
-                  </pic:nvPicPr>
-                  <pic:blipFill>
-                    <a:blip r:embed="rId21">
-                      <a:extLst>
-                        <a:ext uri="{28A0092B-C50C-407E-A947-70E740481C1C}">
-                          <a14:useLocalDpi xmlns:a14="http://schemas.microsoft.com/office/drawing/2010/main" val="0"/>
-                        </a:ext>
-                      </a:extLst>
-                    </a:blip>
-                    <a:srcRect/>
-                    <a:stretch>
-                      <a:fillRect/>
-                    </a:stretch>
-                  </pic:blipFill>
-                  <pic:spPr bwMode="auto">
-                    <a:xfrm>
-                      <a:off x="0" y="0"/>
-                      <a:ext cx="4267200" cy="3409950"/>
-                    </a:xfrm>
-                    <a:prstGeom prst="rect">
-                      <a:avLst/>
-                    </a:prstGeom>
-                    <a:noFill/>
-                    <a:ln>
-                      <a:noFill/>
-                    </a:ln>
-                  </pic:spPr>
-                </pic:pic>
-              </a:graphicData>
-            </a:graphic>
-          </wp:inline>
-        </w:drawing>
-      </w:r>
-    </w:p>
-    <w:p>
-      <w:r>
-        <w:t>The name of the form will be change in the application.</w:t>
-      </w:r>
-    </w:p>
-    <w:p>
-      <w:pPr>
-        <w:pStyle w:val="Heading2"/>
-      </w:pPr>
-      <w:bookmarkStart w:id="30" w:name="_Toc419460896"/>
-      <w:r>
-        <w:lastRenderedPageBreak/>
-        <w:t>3.1 Game form</w:t>
-      </w:r>
-      <w:bookmarkEnd w:id="30"/>
-    </w:p>
-    <w:p>
-      <w:r>
-        <w:rPr>
-          <w:noProof/>
-          <w:lang w:val="bg-BG" w:eastAsia="bg-BG"/>
-        </w:rPr>
-        <w:drawing>
-          <wp:inline distT="0" distB="0" distL="0" distR="0">
-            <wp:extent cx="5934075" cy="3019425"/>
-            <wp:effectExtent l="0" t="0" r="9525" b="9525"/>
-            <wp:docPr id="9" name="Picture 9" descr="C:\Users\HP_g6\Desktop\Game.png"/>
-            <wp:cNvGraphicFramePr>
-              <a:graphicFrameLocks xmlns:a="http://schemas.openxmlformats.org/drawingml/2006/main" noChangeAspect="1"/>
-            </wp:cNvGraphicFramePr>
-            <a:graphic xmlns:a="http://schemas.openxmlformats.org/drawingml/2006/main">
-              <a:graphicData uri="http://schemas.openxmlformats.org/drawingml/2006/picture">
-                <pic:pic xmlns:pic="http://schemas.openxmlformats.org/drawingml/2006/picture">
-                  <pic:nvPicPr>
-                    <pic:cNvPr id="0" name="Picture 8" descr="C:\Users\HP_g6\Desktop\Game.png"/>
-                    <pic:cNvPicPr>
-                      <a:picLocks noChangeAspect="1" noChangeArrowheads="1"/>
-                    </pic:cNvPicPr>
-                  </pic:nvPicPr>
-                  <pic:blipFill>
-                    <a:blip r:embed="rId22">
-                      <a:extLst>
-                        <a:ext uri="{28A0092B-C50C-407E-A947-70E740481C1C}">
-                          <a14:useLocalDpi xmlns:a14="http://schemas.microsoft.com/office/drawing/2010/main" val="0"/>
-                        </a:ext>
-                      </a:extLst>
-                    </a:blip>
-                    <a:srcRect/>
-                    <a:stretch>
-                      <a:fillRect/>
-                    </a:stretch>
-                  </pic:blipFill>
-                  <pic:spPr bwMode="auto">
-                    <a:xfrm>
-                      <a:off x="0" y="0"/>
-                      <a:ext cx="5934075" cy="3019425"/>
+                      <a:ext cx="5934075" cy="3076575"/>
                     </a:xfrm>
                     <a:prstGeom prst="rect">
                       <a:avLst/>
@@ -9652,11 +7703,11 @@
       <w:pPr>
         <w:pStyle w:val="Heading1"/>
       </w:pPr>
-      <w:bookmarkStart w:id="31" w:name="_Toc419460897"/>
+      <w:bookmarkStart w:id="25" w:name="_Toc422410570"/>
       <w:r>
         <w:t>4. Non-functional requirements</w:t>
       </w:r>
-      <w:bookmarkEnd w:id="31"/>
+      <w:bookmarkEnd w:id="25"/>
     </w:p>
     <w:tbl>
       <w:tblPr>
@@ -10084,11 +8135,11 @@
       <w:pPr>
         <w:pStyle w:val="Heading1"/>
       </w:pPr>
-      <w:bookmarkStart w:id="32" w:name="_Toc419460898"/>
+      <w:bookmarkStart w:id="26" w:name="_Toc422410571"/>
       <w:r>
         <w:t>5. Work division</w:t>
       </w:r>
-      <w:bookmarkEnd w:id="32"/>
+      <w:bookmarkEnd w:id="26"/>
     </w:p>
     <w:p/>
     <w:tbl>
@@ -10223,7 +8274,6 @@
                 <w:sz w:val="28"/>
                 <w:szCs w:val="28"/>
               </w:rPr>
-              <w:lastRenderedPageBreak/>
               <w:t>Ivana</w:t>
             </w:r>
           </w:p>
@@ -10395,7 +8445,7 @@
         <w:rFonts w:asciiTheme="majorHAnsi" w:eastAsiaTheme="majorEastAsia" w:hAnsiTheme="majorHAnsi" w:cstheme="majorBidi"/>
         <w:noProof/>
       </w:rPr>
-      <w:t>9</w:t>
+      <w:t>6</w:t>
     </w:r>
     <w:r>
       <w:rPr>
@@ -12390,7 +10440,6 @@
   <w:style w:type="character" w:default="1" w:styleId="DefaultParagraphFont">
     <w:name w:val="Default Paragraph Font"/>
     <w:uiPriority w:val="1"/>
-    <w:semiHidden/>
     <w:unhideWhenUsed/>
   </w:style>
   <w:style w:type="table" w:default="1" w:styleId="TableNormal">
@@ -13651,7 +11700,7 @@
 </file>
 
 <file path=customXml/itemProps2.xml><?xml version="1.0" encoding="utf-8"?>
-<ds:datastoreItem xmlns:ds="http://schemas.openxmlformats.org/officeDocument/2006/customXml" ds:itemID="{EB82C0BA-076C-46CD-9D4A-982F9FDA8771}">
+<ds:datastoreItem xmlns:ds="http://schemas.openxmlformats.org/officeDocument/2006/customXml" ds:itemID="{753EF48D-A81D-4D12-9C97-7689A7B9575C}">
   <ds:schemaRefs>
     <ds:schemaRef ds:uri="http://schemas.openxmlformats.org/officeDocument/2006/bibliography"/>
   </ds:schemaRefs>

</xml_diff>